<commit_message>
Modifica messaggi di errore nel UC model
</commit_message>
<xml_diff>
--- a/Semilavorati/rad/RAD_seconda_versione.docx
+++ b/Semilavorati/rad/RAD_seconda_versione.docx
@@ -1,6 +1,6 @@
 
 <file path=word/document.xml><?xml version="1.0" encoding="utf-8"?>
-<w:document xmlns:wpc="http://schemas.microsoft.com/office/word/2010/wordprocessingCanvas" xmlns:cx="http://schemas.microsoft.com/office/drawing/2014/chartex" xmlns:cx1="http://schemas.microsoft.com/office/drawing/2015/9/8/chartex" xmlns:mc="http://schemas.openxmlformats.org/markup-compatibility/2006" xmlns:o="urn:schemas-microsoft-com:office:office" xmlns:r="http://schemas.openxmlformats.org/officeDocument/2006/relationships" xmlns:m="http://schemas.openxmlformats.org/officeDocument/2006/math" xmlns:v="urn:schemas-microsoft-com:vml" xmlns:wp14="http://schemas.microsoft.com/office/word/2010/wordprocessingDrawing" xmlns:wp="http://schemas.openxmlformats.org/drawingml/2006/wordprocessingDrawing" xmlns:w10="urn:schemas-microsoft-com:office:word" xmlns:w="http://schemas.openxmlformats.org/wordprocessingml/2006/main" xmlns:w14="http://schemas.microsoft.com/office/word/2010/wordml" xmlns:w15="http://schemas.microsoft.com/office/word/2012/wordml" xmlns:w16se="http://schemas.microsoft.com/office/word/2015/wordml/symex" xmlns:wpg="http://schemas.microsoft.com/office/word/2010/wordprocessingGroup" xmlns:wpi="http://schemas.microsoft.com/office/word/2010/wordprocessingInk" xmlns:wne="http://schemas.microsoft.com/office/word/2006/wordml" xmlns:wps="http://schemas.microsoft.com/office/word/2010/wordprocessingShape" mc:Ignorable="w14 w15 w16se wp14">
+<w:document xmlns:wpc="http://schemas.microsoft.com/office/word/2010/wordprocessingCanvas" xmlns:mc="http://schemas.openxmlformats.org/markup-compatibility/2006" xmlns:o="urn:schemas-microsoft-com:office:office" xmlns:r="http://schemas.openxmlformats.org/officeDocument/2006/relationships" xmlns:m="http://schemas.openxmlformats.org/officeDocument/2006/math" xmlns:v="urn:schemas-microsoft-com:vml" xmlns:wp14="http://schemas.microsoft.com/office/word/2010/wordprocessingDrawing" xmlns:wp="http://schemas.openxmlformats.org/drawingml/2006/wordprocessingDrawing" xmlns:w10="urn:schemas-microsoft-com:office:word" xmlns:w="http://schemas.openxmlformats.org/wordprocessingml/2006/main" xmlns:w14="http://schemas.microsoft.com/office/word/2010/wordml" xmlns:w15="http://schemas.microsoft.com/office/word/2012/wordml" xmlns:wpg="http://schemas.microsoft.com/office/word/2010/wordprocessingGroup" xmlns:wpi="http://schemas.microsoft.com/office/word/2010/wordprocessingInk" xmlns:wne="http://schemas.microsoft.com/office/word/2006/wordml" xmlns:wps="http://schemas.microsoft.com/office/word/2010/wordprocessingShape" mc:Ignorable="w14 w15 wp14">
   <w:body>
     <w:p>
       <w:pPr>
@@ -5963,43 +5963,7 @@
                 <w:szCs w:val="26"/>
                 <w:lang w:val="it-IT"/>
               </w:rPr>
-              <w:t xml:space="preserve">Ricerca di un prodotto per barra di ricerca, </w:t>
-            </w:r>
-            <w:r>
-              <w:rPr>
-                <w:rFonts w:asciiTheme="minorHAnsi" w:hAnsiTheme="minorHAnsi"/>
-                <w:sz w:val="26"/>
-                <w:szCs w:val="26"/>
-                <w:lang w:val="it-IT"/>
-              </w:rPr>
-              <w:t xml:space="preserve">Ricerca di </w:t>
-            </w:r>
-            <w:r>
-              <w:rPr>
-                <w:rFonts w:asciiTheme="minorHAnsi" w:hAnsiTheme="minorHAnsi"/>
-                <w:sz w:val="26"/>
-                <w:szCs w:val="26"/>
-                <w:lang w:val="it-IT"/>
-              </w:rPr>
-              <w:t>un prodotto per menu di navigazione</w:t>
-            </w:r>
-            <w:r>
-              <w:rPr>
-                <w:rFonts w:asciiTheme="minorHAnsi" w:hAnsiTheme="minorHAnsi"/>
-                <w:sz w:val="26"/>
-                <w:szCs w:val="26"/>
-                <w:lang w:val="it-IT"/>
-              </w:rPr>
-              <w:t>,</w:t>
-            </w:r>
-            <w:r>
-              <w:rPr>
-                <w:rFonts w:asciiTheme="minorHAnsi" w:hAnsiTheme="minorHAnsi"/>
-                <w:sz w:val="26"/>
-                <w:szCs w:val="26"/>
-                <w:lang w:val="it-IT"/>
-              </w:rPr>
-              <w:t xml:space="preserve"> Visualizzazione dettagli prodotto, Visualizzazione della wishlist, </w:t>
+              <w:t xml:space="preserve">Ricerca di un prodotto per barra di ricerca, Ricerca di un prodotto per menu di navigazione, Visualizzazione dettagli prodotto, Visualizzazione della wishlist, </w:t>
             </w:r>
             <w:r>
               <w:rPr>
@@ -6421,8 +6385,6 @@
           <w:cols w:space="720"/>
         </w:sectPr>
       </w:pPr>
-      <w:bookmarkStart w:id="8" w:name="_GoBack"/>
-      <w:bookmarkEnd w:id="8"/>
     </w:p>
     <w:p>
       <w:pPr>
@@ -6449,7 +6411,7 @@
           <w:color w:val="FF0000"/>
         </w:rPr>
       </w:pPr>
-      <w:bookmarkStart w:id="9" w:name="_Toc157536362"/>
+      <w:bookmarkStart w:id="8" w:name="_Toc157536362"/>
       <w:r>
         <w:rPr>
           <w:b/>
@@ -6465,7 +6427,7 @@
         </w:rPr>
         <w:t>Introduzione</w:t>
       </w:r>
-      <w:bookmarkEnd w:id="9"/>
+      <w:bookmarkEnd w:id="8"/>
     </w:p>
     <w:p>
       <w:pPr>
@@ -6478,7 +6440,7 @@
           <w:szCs w:val="28"/>
         </w:rPr>
       </w:pPr>
-      <w:bookmarkStart w:id="10" w:name="_Toc157536363"/>
+      <w:bookmarkStart w:id="9" w:name="_Toc157536363"/>
       <w:r>
         <w:rPr>
           <w:b/>
@@ -6497,7 +6459,7 @@
         </w:rPr>
         <w:t>Obiettivo del sistema</w:t>
       </w:r>
-      <w:bookmarkEnd w:id="10"/>
+      <w:bookmarkEnd w:id="9"/>
     </w:p>
     <w:p>
       <w:pPr>
@@ -6988,7 +6950,7 @@
           <w:lang w:val="it-IT"/>
         </w:rPr>
       </w:pPr>
-      <w:bookmarkStart w:id="11" w:name="_Toc157536364"/>
+      <w:bookmarkStart w:id="10" w:name="_Toc157536364"/>
       <w:r>
         <w:rPr>
           <w:rFonts w:asciiTheme="minorHAnsi" w:hAnsiTheme="minorHAnsi"/>
@@ -7000,7 +6962,7 @@
         </w:rPr>
         <w:t>1.2 Ambito del sistema</w:t>
       </w:r>
-      <w:bookmarkEnd w:id="11"/>
+      <w:bookmarkEnd w:id="10"/>
     </w:p>
     <w:p>
       <w:pPr>
@@ -7399,7 +7361,7 @@
           <w:lang w:val="it-IT"/>
         </w:rPr>
       </w:pPr>
-      <w:bookmarkStart w:id="12" w:name="_Toc157536365"/>
+      <w:bookmarkStart w:id="11" w:name="_Toc157536365"/>
       <w:r>
         <w:rPr>
           <w:rFonts w:asciiTheme="minorHAnsi" w:hAnsiTheme="minorHAnsi"/>
@@ -7411,7 +7373,7 @@
         </w:rPr>
         <w:t>1.3 Obiettivi e criteri di successo del progetto</w:t>
       </w:r>
-      <w:bookmarkEnd w:id="12"/>
+      <w:bookmarkEnd w:id="11"/>
     </w:p>
     <w:p>
       <w:pPr>
@@ -7687,7 +7649,7 @@
           <w:lang w:val="it-IT"/>
         </w:rPr>
       </w:pPr>
-      <w:bookmarkStart w:id="13" w:name="_Toc157536366"/>
+      <w:bookmarkStart w:id="12" w:name="_Toc157536366"/>
       <w:r>
         <w:rPr>
           <w:rFonts w:asciiTheme="minorHAnsi" w:hAnsiTheme="minorHAnsi"/>
@@ -7700,7 +7662,7 @@
         <w:lastRenderedPageBreak/>
         <w:t>1.4 Definizioni, acronimi e abbreviazioni</w:t>
       </w:r>
-      <w:bookmarkEnd w:id="13"/>
+      <w:bookmarkEnd w:id="12"/>
     </w:p>
     <w:p>
       <w:pPr>
@@ -7930,7 +7892,7 @@
           <w:lang w:val="it-IT"/>
         </w:rPr>
       </w:pPr>
-      <w:bookmarkStart w:id="14" w:name="_Toc157536367"/>
+      <w:bookmarkStart w:id="13" w:name="_Toc157536367"/>
       <w:r>
         <w:rPr>
           <w:rFonts w:asciiTheme="minorHAnsi" w:hAnsiTheme="minorHAnsi"/>
@@ -7942,7 +7904,7 @@
         </w:rPr>
         <w:t>1.5 Riferimenti</w:t>
       </w:r>
-      <w:bookmarkEnd w:id="14"/>
+      <w:bookmarkEnd w:id="13"/>
     </w:p>
     <w:p>
       <w:pPr>
@@ -8162,7 +8124,7 @@
           <w:lang w:val="it-IT"/>
         </w:rPr>
       </w:pPr>
-      <w:bookmarkStart w:id="15" w:name="_Toc157536368"/>
+      <w:bookmarkStart w:id="14" w:name="_Toc157536368"/>
       <w:r>
         <w:rPr>
           <w:rFonts w:asciiTheme="minorHAnsi" w:hAnsiTheme="minorHAnsi"/>
@@ -8174,7 +8136,7 @@
         </w:rPr>
         <w:t>1.6 Organizzazione del documento</w:t>
       </w:r>
-      <w:bookmarkEnd w:id="15"/>
+      <w:bookmarkEnd w:id="14"/>
     </w:p>
     <w:p>
       <w:pPr>
@@ -8542,7 +8504,7 @@
           <w:color w:val="FF0000"/>
         </w:rPr>
       </w:pPr>
-      <w:bookmarkStart w:id="16" w:name="_Toc157536369"/>
+      <w:bookmarkStart w:id="15" w:name="_Toc157536369"/>
       <w:r>
         <w:rPr>
           <w:b/>
@@ -8550,7 +8512,7 @@
         </w:rPr>
         <w:t>2. Sistema attuale</w:t>
       </w:r>
-      <w:bookmarkEnd w:id="16"/>
+      <w:bookmarkEnd w:id="15"/>
     </w:p>
     <w:p>
       <w:pPr>
@@ -8925,7 +8887,7 @@
           <w:color w:val="FF0000"/>
         </w:rPr>
       </w:pPr>
-      <w:bookmarkStart w:id="17" w:name="_Toc157536370"/>
+      <w:bookmarkStart w:id="16" w:name="_Toc157536370"/>
       <w:r>
         <w:rPr>
           <w:b/>
@@ -8934,7 +8896,7 @@
         <w:lastRenderedPageBreak/>
         <w:t>3. Sistema proposto</w:t>
       </w:r>
-      <w:bookmarkEnd w:id="17"/>
+      <w:bookmarkEnd w:id="16"/>
     </w:p>
     <w:p>
       <w:pPr>
@@ -8947,7 +8909,7 @@
           <w:szCs w:val="28"/>
         </w:rPr>
       </w:pPr>
-      <w:bookmarkStart w:id="18" w:name="_Toc157536371"/>
+      <w:bookmarkStart w:id="17" w:name="_Toc157536371"/>
       <w:r>
         <w:rPr>
           <w:b/>
@@ -8957,7 +8919,7 @@
         </w:rPr>
         <w:t>3.1 Sintesi della sezione</w:t>
       </w:r>
-      <w:bookmarkEnd w:id="18"/>
+      <w:bookmarkEnd w:id="17"/>
     </w:p>
     <w:p>
       <w:pPr>
@@ -9635,7 +9597,7 @@
           <w:szCs w:val="28"/>
         </w:rPr>
       </w:pPr>
-      <w:bookmarkStart w:id="19" w:name="_Toc157536372"/>
+      <w:bookmarkStart w:id="18" w:name="_Toc157536372"/>
       <w:r>
         <w:rPr>
           <w:b/>
@@ -9645,7 +9607,7 @@
         </w:rPr>
         <w:t>3.2 Requisiti funzionali</w:t>
       </w:r>
-      <w:bookmarkEnd w:id="19"/>
+      <w:bookmarkEnd w:id="18"/>
     </w:p>
     <w:p>
       <w:pPr>
@@ -10207,7 +10169,7 @@
           <w:szCs w:val="28"/>
         </w:rPr>
       </w:pPr>
-      <w:bookmarkStart w:id="20" w:name="_Toc157536373"/>
+      <w:bookmarkStart w:id="19" w:name="_Toc157536373"/>
       <w:r>
         <w:rPr>
           <w:b/>
@@ -10217,7 +10179,7 @@
         </w:rPr>
         <w:t>3.3 Requisiti non funzionali</w:t>
       </w:r>
-      <w:bookmarkEnd w:id="20"/>
+      <w:bookmarkEnd w:id="19"/>
     </w:p>
     <w:p>
       <w:pPr>
@@ -10278,7 +10240,7 @@
           <w:szCs w:val="28"/>
         </w:rPr>
       </w:pPr>
-      <w:bookmarkStart w:id="21" w:name="_Toc157536374"/>
+      <w:bookmarkStart w:id="20" w:name="_Toc157536374"/>
       <w:r>
         <w:rPr>
           <w:b/>
@@ -10288,7 +10250,7 @@
         </w:rPr>
         <w:t>3.3.1 Usabilità</w:t>
       </w:r>
-      <w:bookmarkEnd w:id="21"/>
+      <w:bookmarkEnd w:id="20"/>
     </w:p>
     <w:tbl>
       <w:tblPr>
@@ -10649,7 +10611,7 @@
           <w:szCs w:val="28"/>
         </w:rPr>
       </w:pPr>
-      <w:bookmarkStart w:id="22" w:name="_Toc157536375"/>
+      <w:bookmarkStart w:id="21" w:name="_Toc157536375"/>
       <w:r>
         <w:rPr>
           <w:b/>
@@ -10659,7 +10621,7 @@
         </w:rPr>
         <w:t>3.3.2 Affidabilità</w:t>
       </w:r>
-      <w:bookmarkEnd w:id="22"/>
+      <w:bookmarkEnd w:id="21"/>
     </w:p>
     <w:tbl>
       <w:tblPr>
@@ -11529,7 +11491,7 @@
           <w:szCs w:val="28"/>
         </w:rPr>
       </w:pPr>
-      <w:bookmarkStart w:id="23" w:name="_Toc157536376"/>
+      <w:bookmarkStart w:id="22" w:name="_Toc157536376"/>
       <w:r>
         <w:rPr>
           <w:b/>
@@ -11539,7 +11501,7 @@
         </w:rPr>
         <w:t>3.3.3 Prestazioni</w:t>
       </w:r>
-      <w:bookmarkEnd w:id="23"/>
+      <w:bookmarkEnd w:id="22"/>
     </w:p>
     <w:tbl>
       <w:tblPr>
@@ -11771,7 +11733,7 @@
           <w:szCs w:val="28"/>
         </w:rPr>
       </w:pPr>
-      <w:bookmarkStart w:id="24" w:name="_Toc157536377"/>
+      <w:bookmarkStart w:id="23" w:name="_Toc157536377"/>
       <w:r>
         <w:rPr>
           <w:b/>
@@ -11790,7 +11752,7 @@
         </w:rPr>
         <w:t xml:space="preserve"> Supportability</w:t>
       </w:r>
-      <w:bookmarkEnd w:id="24"/>
+      <w:bookmarkEnd w:id="23"/>
     </w:p>
     <w:tbl>
       <w:tblPr>
@@ -12141,7 +12103,7 @@
           <w:szCs w:val="28"/>
         </w:rPr>
       </w:pPr>
-      <w:bookmarkStart w:id="25" w:name="_Toc157536378"/>
+      <w:bookmarkStart w:id="24" w:name="_Toc157536378"/>
       <w:r>
         <w:rPr>
           <w:b/>
@@ -12151,7 +12113,7 @@
         </w:rPr>
         <w:t>3.3.5 Implementazione</w:t>
       </w:r>
-      <w:bookmarkEnd w:id="25"/>
+      <w:bookmarkEnd w:id="24"/>
     </w:p>
     <w:tbl>
       <w:tblPr>
@@ -12558,7 +12520,7 @@
           <w:szCs w:val="28"/>
         </w:rPr>
       </w:pPr>
-      <w:bookmarkStart w:id="26" w:name="_Toc157536379"/>
+      <w:bookmarkStart w:id="25" w:name="_Toc157536379"/>
       <w:r>
         <w:rPr>
           <w:b/>
@@ -12586,7 +12548,7 @@
         </w:rPr>
         <w:t>Operation</w:t>
       </w:r>
-      <w:bookmarkEnd w:id="26"/>
+      <w:bookmarkEnd w:id="25"/>
     </w:p>
     <w:tbl>
       <w:tblPr>
@@ -12818,7 +12780,7 @@
           <w:szCs w:val="28"/>
         </w:rPr>
       </w:pPr>
-      <w:bookmarkStart w:id="27" w:name="_Toc157536380"/>
+      <w:bookmarkStart w:id="26" w:name="_Toc157536380"/>
       <w:r>
         <w:rPr>
           <w:b/>
@@ -12846,7 +12808,7 @@
         </w:rPr>
         <w:t>Packaging</w:t>
       </w:r>
-      <w:bookmarkEnd w:id="27"/>
+      <w:bookmarkEnd w:id="26"/>
     </w:p>
     <w:tbl>
       <w:tblPr>
@@ -13042,7 +13004,7 @@
           <w:szCs w:val="28"/>
         </w:rPr>
       </w:pPr>
-      <w:bookmarkStart w:id="28" w:name="_Toc157536381"/>
+      <w:bookmarkStart w:id="27" w:name="_Toc157536381"/>
       <w:r>
         <w:rPr>
           <w:b/>
@@ -13062,7 +13024,7 @@
         </w:rPr>
         <w:t xml:space="preserve"> Requisiti legali</w:t>
       </w:r>
-      <w:bookmarkEnd w:id="28"/>
+      <w:bookmarkEnd w:id="27"/>
     </w:p>
     <w:tbl>
       <w:tblPr>
@@ -13547,7 +13509,7 @@
           <w:szCs w:val="28"/>
         </w:rPr>
       </w:pPr>
-      <w:bookmarkStart w:id="29" w:name="_Toc157536382"/>
+      <w:bookmarkStart w:id="28" w:name="_Toc157536382"/>
       <w:r>
         <w:rPr>
           <w:b/>
@@ -13558,7 +13520,7 @@
         <w:lastRenderedPageBreak/>
         <w:t>3.4 Modelli di sistema</w:t>
       </w:r>
-      <w:bookmarkEnd w:id="29"/>
+      <w:bookmarkEnd w:id="28"/>
     </w:p>
     <w:p>
       <w:pPr>
@@ -13686,7 +13648,7 @@
           <w:szCs w:val="28"/>
         </w:rPr>
       </w:pPr>
-      <w:bookmarkStart w:id="30" w:name="_Toc157536383"/>
+      <w:bookmarkStart w:id="29" w:name="_Toc157536383"/>
       <w:r>
         <w:rPr>
           <w:b/>
@@ -13696,7 +13658,7 @@
         </w:rPr>
         <w:t>3.4.1 Scenari</w:t>
       </w:r>
-      <w:bookmarkEnd w:id="30"/>
+      <w:bookmarkEnd w:id="29"/>
     </w:p>
     <w:p>
       <w:pPr>
@@ -18245,7 +18207,7 @@
           <w:color w:val="FF0000"/>
         </w:rPr>
       </w:pPr>
-      <w:bookmarkStart w:id="31" w:name="_Toc157536384"/>
+      <w:bookmarkStart w:id="30" w:name="_Toc157536384"/>
       <w:r>
         <w:rPr>
           <w:b/>
@@ -18254,7 +18216,7 @@
         <w:lastRenderedPageBreak/>
         <w:t>3.4.2 Modello dei casi d’uso</w:t>
       </w:r>
-      <w:bookmarkEnd w:id="31"/>
+      <w:bookmarkEnd w:id="30"/>
     </w:p>
     <w:p>
       <w:pPr>
@@ -37126,6 +37088,14 @@
               </w:rPr>
               <w:t>Il modello deve contenere numeri e/o lettere</w:t>
             </w:r>
+            <w:r>
+              <w:rPr>
+                <w:rFonts w:cs="Arial"/>
+                <w:sz w:val="26"/>
+                <w:szCs w:val="26"/>
+              </w:rPr>
+              <w:t xml:space="preserve"> (se specificato come informazione)</w:t>
+            </w:r>
           </w:p>
         </w:tc>
       </w:tr>
@@ -37151,6 +37121,7 @@
                 <w:sz w:val="26"/>
                 <w:szCs w:val="26"/>
               </w:rPr>
+              <w:lastRenderedPageBreak/>
               <w:t>Marca</w:t>
             </w:r>
           </w:p>
@@ -37206,7 +37177,6 @@
                 <w:sz w:val="26"/>
                 <w:szCs w:val="26"/>
               </w:rPr>
-              <w:lastRenderedPageBreak/>
               <w:t>Prezzo</w:t>
             </w:r>
           </w:p>
@@ -37344,7 +37314,16 @@
                 <w:sz w:val="26"/>
                 <w:szCs w:val="26"/>
               </w:rPr>
-              <w:t>Le caratteristiche in dettaglio di un prodotto devono essere specificate</w:t>
+              <w:t>Le caratteristiche in dettaglio di un prodotto specificate</w:t>
+            </w:r>
+            <w:r>
+              <w:rPr>
+                <w:rFonts w:cs="Arial"/>
+                <w:color w:val="000000" w:themeColor="text1"/>
+                <w:sz w:val="26"/>
+                <w:szCs w:val="26"/>
+              </w:rPr>
+              <w:t xml:space="preserve"> non contengono solo numeri e spazi (se specificata come informazione)</w:t>
             </w:r>
           </w:p>
         </w:tc>
@@ -37498,6 +37477,56 @@
                 <w:szCs w:val="26"/>
               </w:rPr>
               <w:t>La categoria inserita non esiste</w:t>
+            </w:r>
+          </w:p>
+        </w:tc>
+      </w:tr>
+      <w:tr>
+        <w:tc>
+          <w:tcPr>
+            <w:cnfStyle w:val="001000000000" w:firstRow="0" w:lastRow="0" w:firstColumn="1" w:lastColumn="0" w:oddVBand="0" w:evenVBand="0" w:oddHBand="0" w:evenHBand="0" w:firstRowFirstColumn="0" w:firstRowLastColumn="0" w:lastRowFirstColumn="0" w:lastRowLastColumn="0"/>
+            <w:tcW w:w="4395" w:type="dxa"/>
+          </w:tcPr>
+          <w:p>
+            <w:pPr>
+              <w:jc w:val="both"/>
+              <w:rPr>
+                <w:color w:val="000000" w:themeColor="text1"/>
+                <w:sz w:val="26"/>
+                <w:szCs w:val="26"/>
+              </w:rPr>
+            </w:pPr>
+            <w:r>
+              <w:rPr>
+                <w:color w:val="000000" w:themeColor="text1"/>
+                <w:sz w:val="26"/>
+                <w:szCs w:val="26"/>
+              </w:rPr>
+              <w:t>Sottocategoria</w:t>
+            </w:r>
+          </w:p>
+        </w:tc>
+        <w:tc>
+          <w:tcPr>
+            <w:tcW w:w="5244" w:type="dxa"/>
+          </w:tcPr>
+          <w:p>
+            <w:pPr>
+              <w:jc w:val="both"/>
+              <w:cnfStyle w:val="000000000000" w:firstRow="0" w:lastRow="0" w:firstColumn="0" w:lastColumn="0" w:oddVBand="0" w:evenVBand="0" w:oddHBand="0" w:evenHBand="0" w:firstRowFirstColumn="0" w:firstRowLastColumn="0" w:lastRowFirstColumn="0" w:lastRowLastColumn="0"/>
+              <w:rPr>
+                <w:color w:val="000000" w:themeColor="text1"/>
+                <w:sz w:val="26"/>
+                <w:szCs w:val="26"/>
+              </w:rPr>
+            </w:pPr>
+            <w:r>
+              <w:rPr>
+                <w:color w:val="000000" w:themeColor="text1"/>
+                <w:sz w:val="26"/>
+                <w:szCs w:val="26"/>
+              </w:rPr>
+              <w:t>La sottocategoria contiene solo lettere e spazi (se specificata come informazione)</w:t>
             </w:r>
           </w:p>
         </w:tc>
@@ -37836,6 +37865,7 @@
           <w:sz w:val="26"/>
           <w:szCs w:val="26"/>
         </w:rPr>
+        <w:lastRenderedPageBreak/>
         <w:t>UC 24</w:t>
       </w:r>
       <w:r>
@@ -38022,7 +38052,6 @@
           <w:sz w:val="26"/>
           <w:szCs w:val="26"/>
         </w:rPr>
-        <w:lastRenderedPageBreak/>
         <w:t xml:space="preserve">Flusso di eventi: </w:t>
       </w:r>
     </w:p>
@@ -38718,6 +38747,7 @@
           <w:sz w:val="26"/>
           <w:szCs w:val="26"/>
         </w:rPr>
+        <w:lastRenderedPageBreak/>
         <w:t xml:space="preserve">Attore: </w:t>
       </w:r>
       <w:r>
@@ -38834,7 +38864,6 @@
           <w:sz w:val="26"/>
           <w:szCs w:val="26"/>
         </w:rPr>
-        <w:lastRenderedPageBreak/>
         <w:t>Il</w:t>
       </w:r>
       <w:proofErr w:type="gramEnd"/>
@@ -39571,6 +39600,7 @@
           <w:sz w:val="26"/>
           <w:szCs w:val="26"/>
         </w:rPr>
+        <w:lastRenderedPageBreak/>
         <w:t xml:space="preserve">Exit condition: </w:t>
       </w:r>
       <w:proofErr w:type="gramStart"/>
@@ -39785,6 +39815,14 @@
               </w:rPr>
               <w:t>Il modello deve contenere numeri e/o lettere</w:t>
             </w:r>
+            <w:r>
+              <w:rPr>
+                <w:rFonts w:cs="Arial"/>
+                <w:sz w:val="26"/>
+                <w:szCs w:val="26"/>
+              </w:rPr>
+              <w:t xml:space="preserve"> </w:t>
+            </w:r>
           </w:p>
         </w:tc>
       </w:tr>
@@ -40160,6 +40198,58 @@
           </w:p>
         </w:tc>
       </w:tr>
+      <w:tr>
+        <w:tc>
+          <w:tcPr>
+            <w:cnfStyle w:val="001000000000" w:firstRow="0" w:lastRow="0" w:firstColumn="1" w:lastColumn="0" w:oddVBand="0" w:evenVBand="0" w:oddHBand="0" w:evenHBand="0" w:firstRowFirstColumn="0" w:firstRowLastColumn="0" w:lastRowFirstColumn="0" w:lastRowLastColumn="0"/>
+            <w:tcW w:w="4395" w:type="dxa"/>
+          </w:tcPr>
+          <w:p>
+            <w:pPr>
+              <w:jc w:val="both"/>
+              <w:rPr>
+                <w:color w:val="000000" w:themeColor="text1"/>
+                <w:sz w:val="26"/>
+                <w:szCs w:val="26"/>
+              </w:rPr>
+            </w:pPr>
+            <w:r>
+              <w:rPr>
+                <w:color w:val="000000" w:themeColor="text1"/>
+                <w:sz w:val="26"/>
+                <w:szCs w:val="26"/>
+              </w:rPr>
+              <w:t>Immagine di dettaglio</w:t>
+            </w:r>
+          </w:p>
+        </w:tc>
+        <w:tc>
+          <w:tcPr>
+            <w:tcW w:w="5244" w:type="dxa"/>
+          </w:tcPr>
+          <w:p>
+            <w:pPr>
+              <w:jc w:val="both"/>
+              <w:cnfStyle w:val="000000000000" w:firstRow="0" w:lastRow="0" w:firstColumn="0" w:lastColumn="0" w:oddVBand="0" w:evenVBand="0" w:oddHBand="0" w:evenHBand="0" w:firstRowFirstColumn="0" w:firstRowLastColumn="0" w:lastRowFirstColumn="0" w:lastRowLastColumn="0"/>
+              <w:rPr>
+                <w:color w:val="000000" w:themeColor="text1"/>
+                <w:sz w:val="26"/>
+                <w:szCs w:val="26"/>
+              </w:rPr>
+            </w:pPr>
+            <w:r>
+              <w:rPr>
+                <w:color w:val="000000" w:themeColor="text1"/>
+                <w:sz w:val="26"/>
+                <w:szCs w:val="26"/>
+              </w:rPr>
+              <w:t>Inserire un’immagine di dettaglio del prodotto</w:t>
+            </w:r>
+            <w:bookmarkStart w:id="31" w:name="_GoBack"/>
+            <w:bookmarkEnd w:id="31"/>
+          </w:p>
+        </w:tc>
+      </w:tr>
     </w:tbl>
     <w:p>
       <w:pPr>
@@ -40455,6 +40545,7 @@
           <w:szCs w:val="26"/>
           <w:lang w:val="it-IT"/>
         </w:rPr>
+        <w:lastRenderedPageBreak/>
         <w:drawing>
           <wp:inline distT="0" distB="0" distL="0" distR="0">
             <wp:extent cx="4777028" cy="2034746"/>
@@ -40520,159 +40611,159 @@
           <w:b/>
           <w:color w:val="FF0000"/>
         </w:rPr>
+        <w:t>3.4.3 Object model</w:t>
+      </w:r>
+      <w:bookmarkEnd w:id="32"/>
+    </w:p>
+    <w:p>
+      <w:pPr>
+        <w:jc w:val="both"/>
+        <w:rPr>
+          <w:rFonts w:asciiTheme="minorHAnsi" w:hAnsiTheme="minorHAnsi"/>
+          <w:color w:val="000000" w:themeColor="text1"/>
+          <w:sz w:val="26"/>
+          <w:szCs w:val="26"/>
+        </w:rPr>
+      </w:pPr>
+    </w:p>
+    <w:p>
+      <w:pPr>
+        <w:jc w:val="both"/>
+        <w:rPr>
+          <w:rFonts w:asciiTheme="minorHAnsi" w:hAnsiTheme="minorHAnsi"/>
+          <w:color w:val="000000" w:themeColor="text1"/>
+          <w:sz w:val="26"/>
+          <w:szCs w:val="26"/>
+        </w:rPr>
+      </w:pPr>
+      <w:r>
+        <w:rPr>
+          <w:rFonts w:asciiTheme="minorHAnsi" w:hAnsiTheme="minorHAnsi"/>
+          <w:color w:val="000000" w:themeColor="text1"/>
+          <w:sz w:val="26"/>
+          <w:szCs w:val="26"/>
+        </w:rPr>
+        <w:t>In questa sezione</w:t>
+      </w:r>
+      <w:r>
+        <w:rPr>
+          <w:rFonts w:asciiTheme="minorHAnsi" w:hAnsiTheme="minorHAnsi"/>
+          <w:color w:val="000000" w:themeColor="text1"/>
+          <w:sz w:val="26"/>
+          <w:szCs w:val="26"/>
+        </w:rPr>
+        <w:t xml:space="preserve"> </w:t>
+      </w:r>
+      <w:r>
+        <w:rPr>
+          <w:rFonts w:asciiTheme="minorHAnsi" w:hAnsiTheme="minorHAnsi"/>
+          <w:color w:val="000000" w:themeColor="text1"/>
+          <w:sz w:val="26"/>
+          <w:szCs w:val="26"/>
+        </w:rPr>
+        <w:t xml:space="preserve">è descritto </w:t>
+      </w:r>
+      <w:proofErr w:type="gramStart"/>
+      <w:r>
+        <w:rPr>
+          <w:rFonts w:asciiTheme="minorHAnsi" w:hAnsiTheme="minorHAnsi"/>
+          <w:color w:val="000000" w:themeColor="text1"/>
+          <w:sz w:val="26"/>
+          <w:szCs w:val="26"/>
+        </w:rPr>
+        <w:t>il</w:t>
+      </w:r>
+      <w:proofErr w:type="gramEnd"/>
+      <w:r>
+        <w:rPr>
+          <w:rFonts w:asciiTheme="minorHAnsi" w:hAnsiTheme="minorHAnsi"/>
+          <w:color w:val="000000" w:themeColor="text1"/>
+          <w:sz w:val="26"/>
+          <w:szCs w:val="26"/>
+        </w:rPr>
+        <w:t xml:space="preserve"> modello degli oggetti del sistema mediante class dagram</w:t>
+      </w:r>
+      <w:r>
+        <w:rPr>
+          <w:rFonts w:asciiTheme="minorHAnsi" w:hAnsiTheme="minorHAnsi"/>
+          <w:color w:val="000000" w:themeColor="text1"/>
+          <w:sz w:val="26"/>
+          <w:szCs w:val="26"/>
+        </w:rPr>
+        <w:t xml:space="preserve">. Per la loro individuazione si è fatto </w:t>
+      </w:r>
+      <w:proofErr w:type="gramStart"/>
+      <w:r>
+        <w:rPr>
+          <w:rFonts w:asciiTheme="minorHAnsi" w:hAnsiTheme="minorHAnsi"/>
+          <w:color w:val="000000" w:themeColor="text1"/>
+          <w:sz w:val="26"/>
+          <w:szCs w:val="26"/>
+        </w:rPr>
+        <w:t>uso</w:t>
+      </w:r>
+      <w:proofErr w:type="gramEnd"/>
+      <w:r>
+        <w:rPr>
+          <w:rFonts w:asciiTheme="minorHAnsi" w:hAnsiTheme="minorHAnsi"/>
+          <w:color w:val="000000" w:themeColor="text1"/>
+          <w:sz w:val="26"/>
+          <w:szCs w:val="26"/>
+        </w:rPr>
+        <w:t xml:space="preserve"> dell’euristica di Abbott.</w:t>
+      </w:r>
+    </w:p>
+    <w:p>
+      <w:pPr>
+        <w:jc w:val="both"/>
+        <w:rPr>
+          <w:rFonts w:asciiTheme="minorHAnsi" w:hAnsiTheme="minorHAnsi"/>
+          <w:color w:val="000000" w:themeColor="text1"/>
+          <w:sz w:val="26"/>
+          <w:szCs w:val="26"/>
+        </w:rPr>
+      </w:pPr>
+    </w:p>
+    <w:p>
+      <w:pPr>
+        <w:jc w:val="both"/>
+        <w:rPr>
+          <w:rFonts w:asciiTheme="minorHAnsi" w:hAnsiTheme="minorHAnsi"/>
+          <w:color w:val="000000" w:themeColor="text1"/>
+          <w:sz w:val="26"/>
+          <w:szCs w:val="26"/>
+        </w:rPr>
+      </w:pPr>
+      <w:r>
+        <w:rPr>
+          <w:rFonts w:asciiTheme="minorHAnsi" w:hAnsiTheme="minorHAnsi"/>
+          <w:color w:val="000000" w:themeColor="text1"/>
+          <w:sz w:val="26"/>
+          <w:szCs w:val="26"/>
+        </w:rPr>
+        <w:t>Nel seguente class diagram sono riportati gli entity objects individuati.</w:t>
+      </w:r>
+    </w:p>
+    <w:p>
+      <w:pPr>
+        <w:jc w:val="both"/>
+        <w:rPr>
+          <w:rFonts w:asciiTheme="minorHAnsi" w:hAnsiTheme="minorHAnsi"/>
+          <w:color w:val="000000" w:themeColor="text1"/>
+          <w:sz w:val="26"/>
+          <w:szCs w:val="26"/>
+        </w:rPr>
+      </w:pPr>
+      <w:r>
+        <w:rPr>
+          <w:rFonts w:asciiTheme="minorHAnsi" w:hAnsiTheme="minorHAnsi"/>
+          <w:noProof/>
+          <w:color w:val="000000" w:themeColor="text1"/>
+          <w:sz w:val="26"/>
+          <w:szCs w:val="26"/>
+          <w:lang w:val="it-IT"/>
+        </w:rPr>
         <w:lastRenderedPageBreak/>
-        <w:t>3.4.3 Object model</w:t>
-      </w:r>
-      <w:bookmarkEnd w:id="32"/>
-    </w:p>
-    <w:p>
-      <w:pPr>
-        <w:jc w:val="both"/>
-        <w:rPr>
-          <w:rFonts w:asciiTheme="minorHAnsi" w:hAnsiTheme="minorHAnsi"/>
-          <w:color w:val="000000" w:themeColor="text1"/>
-          <w:sz w:val="26"/>
-          <w:szCs w:val="26"/>
-        </w:rPr>
-      </w:pPr>
-    </w:p>
-    <w:p>
-      <w:pPr>
-        <w:jc w:val="both"/>
-        <w:rPr>
-          <w:rFonts w:asciiTheme="minorHAnsi" w:hAnsiTheme="minorHAnsi"/>
-          <w:color w:val="000000" w:themeColor="text1"/>
-          <w:sz w:val="26"/>
-          <w:szCs w:val="26"/>
-        </w:rPr>
-      </w:pPr>
-      <w:r>
-        <w:rPr>
-          <w:rFonts w:asciiTheme="minorHAnsi" w:hAnsiTheme="minorHAnsi"/>
-          <w:color w:val="000000" w:themeColor="text1"/>
-          <w:sz w:val="26"/>
-          <w:szCs w:val="26"/>
-        </w:rPr>
-        <w:t>In questa sezione</w:t>
-      </w:r>
-      <w:r>
-        <w:rPr>
-          <w:rFonts w:asciiTheme="minorHAnsi" w:hAnsiTheme="minorHAnsi"/>
-          <w:color w:val="000000" w:themeColor="text1"/>
-          <w:sz w:val="26"/>
-          <w:szCs w:val="26"/>
-        </w:rPr>
-        <w:t xml:space="preserve"> </w:t>
-      </w:r>
-      <w:r>
-        <w:rPr>
-          <w:rFonts w:asciiTheme="minorHAnsi" w:hAnsiTheme="minorHAnsi"/>
-          <w:color w:val="000000" w:themeColor="text1"/>
-          <w:sz w:val="26"/>
-          <w:szCs w:val="26"/>
-        </w:rPr>
-        <w:t xml:space="preserve">è descritto </w:t>
-      </w:r>
-      <w:proofErr w:type="gramStart"/>
-      <w:r>
-        <w:rPr>
-          <w:rFonts w:asciiTheme="minorHAnsi" w:hAnsiTheme="minorHAnsi"/>
-          <w:color w:val="000000" w:themeColor="text1"/>
-          <w:sz w:val="26"/>
-          <w:szCs w:val="26"/>
-        </w:rPr>
-        <w:t>il</w:t>
-      </w:r>
-      <w:proofErr w:type="gramEnd"/>
-      <w:r>
-        <w:rPr>
-          <w:rFonts w:asciiTheme="minorHAnsi" w:hAnsiTheme="minorHAnsi"/>
-          <w:color w:val="000000" w:themeColor="text1"/>
-          <w:sz w:val="26"/>
-          <w:szCs w:val="26"/>
-        </w:rPr>
-        <w:t xml:space="preserve"> modello degli oggetti del sistema mediante class dagram</w:t>
-      </w:r>
-      <w:r>
-        <w:rPr>
-          <w:rFonts w:asciiTheme="minorHAnsi" w:hAnsiTheme="minorHAnsi"/>
-          <w:color w:val="000000" w:themeColor="text1"/>
-          <w:sz w:val="26"/>
-          <w:szCs w:val="26"/>
-        </w:rPr>
-        <w:t xml:space="preserve">. Per la loro individuazione si è fatto </w:t>
-      </w:r>
-      <w:proofErr w:type="gramStart"/>
-      <w:r>
-        <w:rPr>
-          <w:rFonts w:asciiTheme="minorHAnsi" w:hAnsiTheme="minorHAnsi"/>
-          <w:color w:val="000000" w:themeColor="text1"/>
-          <w:sz w:val="26"/>
-          <w:szCs w:val="26"/>
-        </w:rPr>
-        <w:t>uso</w:t>
-      </w:r>
-      <w:proofErr w:type="gramEnd"/>
-      <w:r>
-        <w:rPr>
-          <w:rFonts w:asciiTheme="minorHAnsi" w:hAnsiTheme="minorHAnsi"/>
-          <w:color w:val="000000" w:themeColor="text1"/>
-          <w:sz w:val="26"/>
-          <w:szCs w:val="26"/>
-        </w:rPr>
-        <w:t xml:space="preserve"> dell’euristica di Abbott.</w:t>
-      </w:r>
-    </w:p>
-    <w:p>
-      <w:pPr>
-        <w:jc w:val="both"/>
-        <w:rPr>
-          <w:rFonts w:asciiTheme="minorHAnsi" w:hAnsiTheme="minorHAnsi"/>
-          <w:color w:val="000000" w:themeColor="text1"/>
-          <w:sz w:val="26"/>
-          <w:szCs w:val="26"/>
-        </w:rPr>
-      </w:pPr>
-    </w:p>
-    <w:p>
-      <w:pPr>
-        <w:jc w:val="both"/>
-        <w:rPr>
-          <w:rFonts w:asciiTheme="minorHAnsi" w:hAnsiTheme="minorHAnsi"/>
-          <w:color w:val="000000" w:themeColor="text1"/>
-          <w:sz w:val="26"/>
-          <w:szCs w:val="26"/>
-        </w:rPr>
-      </w:pPr>
-      <w:r>
-        <w:rPr>
-          <w:rFonts w:asciiTheme="minorHAnsi" w:hAnsiTheme="minorHAnsi"/>
-          <w:color w:val="000000" w:themeColor="text1"/>
-          <w:sz w:val="26"/>
-          <w:szCs w:val="26"/>
-        </w:rPr>
-        <w:t>Nel seguente class diagram sono riportati gli entity objects individuati.</w:t>
-      </w:r>
-    </w:p>
-    <w:p>
-      <w:pPr>
-        <w:jc w:val="both"/>
-        <w:rPr>
-          <w:rFonts w:asciiTheme="minorHAnsi" w:hAnsiTheme="minorHAnsi"/>
-          <w:color w:val="000000" w:themeColor="text1"/>
-          <w:sz w:val="26"/>
-          <w:szCs w:val="26"/>
-        </w:rPr>
-      </w:pPr>
-      <w:r>
-        <w:rPr>
-          <w:rFonts w:asciiTheme="minorHAnsi" w:hAnsiTheme="minorHAnsi"/>
-          <w:noProof/>
-          <w:color w:val="000000" w:themeColor="text1"/>
-          <w:sz w:val="26"/>
-          <w:szCs w:val="26"/>
-          <w:lang w:val="it-IT"/>
-        </w:rPr>
         <w:drawing>
           <wp:inline distT="0" distB="0" distL="0" distR="0">
             <wp:extent cx="6519508" cy="4761470"/>
@@ -40852,6 +40943,7 @@
           <w:b/>
           <w:color w:val="FF0000"/>
         </w:rPr>
+        <w:lastRenderedPageBreak/>
         <w:t>3.4.4 Dynamic model</w:t>
       </w:r>
       <w:bookmarkEnd w:id="33"/>
@@ -41462,7 +41554,6 @@
           <w:szCs w:val="30"/>
           <w:lang w:val="it-IT"/>
         </w:rPr>
-        <w:lastRenderedPageBreak/>
         <w:drawing>
           <wp:inline distT="0" distB="0" distL="0" distR="0">
             <wp:extent cx="5273040" cy="4096376"/>
@@ -41532,6 +41623,7 @@
           <w:sz w:val="30"/>
           <w:szCs w:val="30"/>
         </w:rPr>
+        <w:lastRenderedPageBreak/>
         <w:t>Visualizzazione area riservata</w:t>
       </w:r>
       <w:r>
@@ -41642,7 +41734,6 @@
           <w:szCs w:val="30"/>
           <w:lang w:val="it-IT"/>
         </w:rPr>
-        <w:lastRenderedPageBreak/>
         <w:drawing>
           <wp:inline distT="0" distB="0" distL="0" distR="0">
             <wp:extent cx="6289731" cy="3248025"/>
@@ -41808,6 +41899,7 @@
           <w:sz w:val="30"/>
           <w:szCs w:val="30"/>
         </w:rPr>
+        <w:lastRenderedPageBreak/>
         <w:t>Ricerca prodotto per barra di ricerca</w:t>
       </w:r>
     </w:p>
@@ -41832,7 +41924,6 @@
           <w:szCs w:val="30"/>
           <w:lang w:val="it-IT"/>
         </w:rPr>
-        <w:lastRenderedPageBreak/>
         <w:drawing>
           <wp:inline distT="0" distB="0" distL="0" distR="0">
             <wp:extent cx="4159777" cy="2661285"/>
@@ -42072,6 +42163,7 @@
           <w:sz w:val="30"/>
           <w:szCs w:val="30"/>
         </w:rPr>
+        <w:lastRenderedPageBreak/>
         <w:t xml:space="preserve">Visualizzazione dettagli di </w:t>
       </w:r>
       <w:proofErr w:type="gramStart"/>
@@ -42118,7 +42210,6 @@
           <w:szCs w:val="30"/>
           <w:lang w:val="it-IT"/>
         </w:rPr>
-        <w:lastRenderedPageBreak/>
         <w:drawing>
           <wp:inline distT="0" distB="0" distL="0" distR="0">
             <wp:extent cx="4627357" cy="2771775"/>
@@ -42399,6 +42490,7 @@
           <w:sz w:val="30"/>
           <w:szCs w:val="30"/>
         </w:rPr>
+        <w:lastRenderedPageBreak/>
         <w:t>Aggiunta</w:t>
       </w:r>
       <w:r>
@@ -42758,6 +42850,7 @@
           <w:sz w:val="30"/>
           <w:szCs w:val="30"/>
         </w:rPr>
+        <w:lastRenderedPageBreak/>
         <w:t xml:space="preserve">Visualizzazione della pagina </w:t>
       </w:r>
       <w:proofErr w:type="gramStart"/>
@@ -42804,7 +42897,6 @@
           <w:szCs w:val="30"/>
           <w:lang w:val="it-IT"/>
         </w:rPr>
-        <w:lastRenderedPageBreak/>
         <w:drawing>
           <wp:inline distT="0" distB="0" distL="0" distR="0">
             <wp:extent cx="4378399" cy="2543175"/>
@@ -43048,6 +43140,7 @@
           <w:sz w:val="30"/>
           <w:szCs w:val="30"/>
         </w:rPr>
+        <w:lastRenderedPageBreak/>
         <w:t xml:space="preserve">Rimozione di </w:t>
       </w:r>
       <w:proofErr w:type="gramStart"/>
@@ -43093,7 +43186,6 @@
           <w:szCs w:val="30"/>
           <w:lang w:val="it-IT"/>
         </w:rPr>
-        <w:lastRenderedPageBreak/>
         <w:drawing>
           <wp:inline distT="0" distB="0" distL="0" distR="0">
             <wp:extent cx="5077016" cy="3313979"/>
@@ -43344,6 +43436,7 @@
           <w:szCs w:val="30"/>
           <w:u w:val="single"/>
         </w:rPr>
+        <w:lastRenderedPageBreak/>
         <w:t xml:space="preserve">Decremento della quantità di </w:t>
       </w:r>
       <w:proofErr w:type="gramStart"/>
@@ -43390,7 +43483,6 @@
           <w:szCs w:val="30"/>
           <w:lang w:val="it-IT"/>
         </w:rPr>
-        <w:lastRenderedPageBreak/>
         <w:drawing>
           <wp:inline distT="0" distB="0" distL="0" distR="0">
             <wp:extent cx="5881328" cy="3614420"/>
@@ -47483,7 +47575,7 @@
 </file>
 
 <file path=word/endnotes.xml><?xml version="1.0" encoding="utf-8"?>
-<w:endnotes xmlns:wpc="http://schemas.microsoft.com/office/word/2010/wordprocessingCanvas" xmlns:cx="http://schemas.microsoft.com/office/drawing/2014/chartex" xmlns:cx1="http://schemas.microsoft.com/office/drawing/2015/9/8/chartex" xmlns:mc="http://schemas.openxmlformats.org/markup-compatibility/2006" xmlns:o="urn:schemas-microsoft-com:office:office" xmlns:r="http://schemas.openxmlformats.org/officeDocument/2006/relationships" xmlns:m="http://schemas.openxmlformats.org/officeDocument/2006/math" xmlns:v="urn:schemas-microsoft-com:vml" xmlns:wp14="http://schemas.microsoft.com/office/word/2010/wordprocessingDrawing" xmlns:wp="http://schemas.openxmlformats.org/drawingml/2006/wordprocessingDrawing" xmlns:w10="urn:schemas-microsoft-com:office:word" xmlns:w="http://schemas.openxmlformats.org/wordprocessingml/2006/main" xmlns:w14="http://schemas.microsoft.com/office/word/2010/wordml" xmlns:w15="http://schemas.microsoft.com/office/word/2012/wordml" xmlns:w16se="http://schemas.microsoft.com/office/word/2015/wordml/symex" xmlns:wpg="http://schemas.microsoft.com/office/word/2010/wordprocessingGroup" xmlns:wpi="http://schemas.microsoft.com/office/word/2010/wordprocessingInk" xmlns:wne="http://schemas.microsoft.com/office/word/2006/wordml" xmlns:wps="http://schemas.microsoft.com/office/word/2010/wordprocessingShape" mc:Ignorable="w14 w15 w16se wp14">
+<w:endnotes xmlns:wpc="http://schemas.microsoft.com/office/word/2010/wordprocessingCanvas" xmlns:mc="http://schemas.openxmlformats.org/markup-compatibility/2006" xmlns:o="urn:schemas-microsoft-com:office:office" xmlns:r="http://schemas.openxmlformats.org/officeDocument/2006/relationships" xmlns:m="http://schemas.openxmlformats.org/officeDocument/2006/math" xmlns:v="urn:schemas-microsoft-com:vml" xmlns:wp14="http://schemas.microsoft.com/office/word/2010/wordprocessingDrawing" xmlns:wp="http://schemas.openxmlformats.org/drawingml/2006/wordprocessingDrawing" xmlns:w10="urn:schemas-microsoft-com:office:word" xmlns:w="http://schemas.openxmlformats.org/wordprocessingml/2006/main" xmlns:w14="http://schemas.microsoft.com/office/word/2010/wordml" xmlns:w15="http://schemas.microsoft.com/office/word/2012/wordml" xmlns:wpg="http://schemas.microsoft.com/office/word/2010/wordprocessingGroup" xmlns:wpi="http://schemas.microsoft.com/office/word/2010/wordprocessingInk" xmlns:wne="http://schemas.microsoft.com/office/word/2006/wordml" xmlns:wps="http://schemas.microsoft.com/office/word/2010/wordprocessingShape" mc:Ignorable="w14 w15 wp14">
   <w:endnote w:type="separator" w:id="-1">
     <w:p>
       <w:pPr>
@@ -47508,7 +47600,7 @@
 </file>
 
 <file path=word/footer1.xml><?xml version="1.0" encoding="utf-8"?>
-<w:ftr xmlns:wpc="http://schemas.microsoft.com/office/word/2010/wordprocessingCanvas" xmlns:cx="http://schemas.microsoft.com/office/drawing/2014/chartex" xmlns:cx1="http://schemas.microsoft.com/office/drawing/2015/9/8/chartex" xmlns:mc="http://schemas.openxmlformats.org/markup-compatibility/2006" xmlns:o="urn:schemas-microsoft-com:office:office" xmlns:r="http://schemas.openxmlformats.org/officeDocument/2006/relationships" xmlns:m="http://schemas.openxmlformats.org/officeDocument/2006/math" xmlns:v="urn:schemas-microsoft-com:vml" xmlns:wp14="http://schemas.microsoft.com/office/word/2010/wordprocessingDrawing" xmlns:wp="http://schemas.openxmlformats.org/drawingml/2006/wordprocessingDrawing" xmlns:w10="urn:schemas-microsoft-com:office:word" xmlns:w="http://schemas.openxmlformats.org/wordprocessingml/2006/main" xmlns:w14="http://schemas.microsoft.com/office/word/2010/wordml" xmlns:w15="http://schemas.microsoft.com/office/word/2012/wordml" xmlns:w16se="http://schemas.microsoft.com/office/word/2015/wordml/symex" xmlns:wpg="http://schemas.microsoft.com/office/word/2010/wordprocessingGroup" xmlns:wpi="http://schemas.microsoft.com/office/word/2010/wordprocessingInk" xmlns:wne="http://schemas.microsoft.com/office/word/2006/wordml" xmlns:wps="http://schemas.microsoft.com/office/word/2010/wordprocessingShape" mc:Ignorable="w14 w15 w16se wp14">
+<w:ftr xmlns:wpc="http://schemas.microsoft.com/office/word/2010/wordprocessingCanvas" xmlns:mc="http://schemas.openxmlformats.org/markup-compatibility/2006" xmlns:o="urn:schemas-microsoft-com:office:office" xmlns:r="http://schemas.openxmlformats.org/officeDocument/2006/relationships" xmlns:m="http://schemas.openxmlformats.org/officeDocument/2006/math" xmlns:v="urn:schemas-microsoft-com:vml" xmlns:wp14="http://schemas.microsoft.com/office/word/2010/wordprocessingDrawing" xmlns:wp="http://schemas.openxmlformats.org/drawingml/2006/wordprocessingDrawing" xmlns:w10="urn:schemas-microsoft-com:office:word" xmlns:w="http://schemas.openxmlformats.org/wordprocessingml/2006/main" xmlns:w14="http://schemas.microsoft.com/office/word/2010/wordml" xmlns:w15="http://schemas.microsoft.com/office/word/2012/wordml" xmlns:wpg="http://schemas.microsoft.com/office/word/2010/wordprocessingGroup" xmlns:wpi="http://schemas.microsoft.com/office/word/2010/wordprocessingInk" xmlns:wne="http://schemas.microsoft.com/office/word/2006/wordml" xmlns:wps="http://schemas.microsoft.com/office/word/2010/wordprocessingShape" mc:Ignorable="w14 w15 wp14">
   <w:p>
     <w:pPr>
       <w:jc w:val="right"/>
@@ -47526,7 +47618,7 @@
       <w:rPr>
         <w:noProof/>
       </w:rPr>
-      <w:t>21</w:t>
+      <w:t>54</w:t>
     </w:r>
     <w:r>
       <w:fldChar w:fldCharType="end"/>
@@ -47536,7 +47628,7 @@
 </file>
 
 <file path=word/footer2.xml><?xml version="1.0" encoding="utf-8"?>
-<w:ftr xmlns:wpc="http://schemas.microsoft.com/office/word/2010/wordprocessingCanvas" xmlns:cx="http://schemas.microsoft.com/office/drawing/2014/chartex" xmlns:cx1="http://schemas.microsoft.com/office/drawing/2015/9/8/chartex" xmlns:mc="http://schemas.openxmlformats.org/markup-compatibility/2006" xmlns:o="urn:schemas-microsoft-com:office:office" xmlns:r="http://schemas.openxmlformats.org/officeDocument/2006/relationships" xmlns:m="http://schemas.openxmlformats.org/officeDocument/2006/math" xmlns:v="urn:schemas-microsoft-com:vml" xmlns:wp14="http://schemas.microsoft.com/office/word/2010/wordprocessingDrawing" xmlns:wp="http://schemas.openxmlformats.org/drawingml/2006/wordprocessingDrawing" xmlns:w10="urn:schemas-microsoft-com:office:word" xmlns:w="http://schemas.openxmlformats.org/wordprocessingml/2006/main" xmlns:w14="http://schemas.microsoft.com/office/word/2010/wordml" xmlns:w15="http://schemas.microsoft.com/office/word/2012/wordml" xmlns:w16se="http://schemas.microsoft.com/office/word/2015/wordml/symex" xmlns:wpg="http://schemas.microsoft.com/office/word/2010/wordprocessingGroup" xmlns:wpi="http://schemas.microsoft.com/office/word/2010/wordprocessingInk" xmlns:wne="http://schemas.microsoft.com/office/word/2006/wordml" xmlns:wps="http://schemas.microsoft.com/office/word/2010/wordprocessingShape" mc:Ignorable="w14 w15 w16se wp14">
+<w:ftr xmlns:wpc="http://schemas.microsoft.com/office/word/2010/wordprocessingCanvas" xmlns:mc="http://schemas.openxmlformats.org/markup-compatibility/2006" xmlns:o="urn:schemas-microsoft-com:office:office" xmlns:r="http://schemas.openxmlformats.org/officeDocument/2006/relationships" xmlns:m="http://schemas.openxmlformats.org/officeDocument/2006/math" xmlns:v="urn:schemas-microsoft-com:vml" xmlns:wp14="http://schemas.microsoft.com/office/word/2010/wordprocessingDrawing" xmlns:wp="http://schemas.openxmlformats.org/drawingml/2006/wordprocessingDrawing" xmlns:w10="urn:schemas-microsoft-com:office:word" xmlns:w="http://schemas.openxmlformats.org/wordprocessingml/2006/main" xmlns:w14="http://schemas.microsoft.com/office/word/2010/wordml" xmlns:w15="http://schemas.microsoft.com/office/word/2012/wordml" xmlns:wpg="http://schemas.microsoft.com/office/word/2010/wordprocessingGroup" xmlns:wpi="http://schemas.microsoft.com/office/word/2010/wordprocessingInk" xmlns:wne="http://schemas.microsoft.com/office/word/2006/wordml" xmlns:wps="http://schemas.microsoft.com/office/word/2010/wordprocessingShape" mc:Ignorable="w14 w15 wp14">
   <w:p>
     <w:pPr>
       <w:jc w:val="right"/>
@@ -47564,7 +47656,7 @@
 </file>
 
 <file path=word/footnotes.xml><?xml version="1.0" encoding="utf-8"?>
-<w:footnotes xmlns:wpc="http://schemas.microsoft.com/office/word/2010/wordprocessingCanvas" xmlns:cx="http://schemas.microsoft.com/office/drawing/2014/chartex" xmlns:cx1="http://schemas.microsoft.com/office/drawing/2015/9/8/chartex" xmlns:mc="http://schemas.openxmlformats.org/markup-compatibility/2006" xmlns:o="urn:schemas-microsoft-com:office:office" xmlns:r="http://schemas.openxmlformats.org/officeDocument/2006/relationships" xmlns:m="http://schemas.openxmlformats.org/officeDocument/2006/math" xmlns:v="urn:schemas-microsoft-com:vml" xmlns:wp14="http://schemas.microsoft.com/office/word/2010/wordprocessingDrawing" xmlns:wp="http://schemas.openxmlformats.org/drawingml/2006/wordprocessingDrawing" xmlns:w10="urn:schemas-microsoft-com:office:word" xmlns:w="http://schemas.openxmlformats.org/wordprocessingml/2006/main" xmlns:w14="http://schemas.microsoft.com/office/word/2010/wordml" xmlns:w15="http://schemas.microsoft.com/office/word/2012/wordml" xmlns:w16se="http://schemas.microsoft.com/office/word/2015/wordml/symex" xmlns:wpg="http://schemas.microsoft.com/office/word/2010/wordprocessingGroup" xmlns:wpi="http://schemas.microsoft.com/office/word/2010/wordprocessingInk" xmlns:wne="http://schemas.microsoft.com/office/word/2006/wordml" xmlns:wps="http://schemas.microsoft.com/office/word/2010/wordprocessingShape" mc:Ignorable="w14 w15 w16se wp14">
+<w:footnotes xmlns:wpc="http://schemas.microsoft.com/office/word/2010/wordprocessingCanvas" xmlns:mc="http://schemas.openxmlformats.org/markup-compatibility/2006" xmlns:o="urn:schemas-microsoft-com:office:office" xmlns:r="http://schemas.openxmlformats.org/officeDocument/2006/relationships" xmlns:m="http://schemas.openxmlformats.org/officeDocument/2006/math" xmlns:v="urn:schemas-microsoft-com:vml" xmlns:wp14="http://schemas.microsoft.com/office/word/2010/wordprocessingDrawing" xmlns:wp="http://schemas.openxmlformats.org/drawingml/2006/wordprocessingDrawing" xmlns:w10="urn:schemas-microsoft-com:office:word" xmlns:w="http://schemas.openxmlformats.org/wordprocessingml/2006/main" xmlns:w14="http://schemas.microsoft.com/office/word/2010/wordml" xmlns:w15="http://schemas.microsoft.com/office/word/2012/wordml" xmlns:wpg="http://schemas.microsoft.com/office/word/2010/wordprocessingGroup" xmlns:wpi="http://schemas.microsoft.com/office/word/2010/wordprocessingInk" xmlns:wne="http://schemas.microsoft.com/office/word/2006/wordml" xmlns:wps="http://schemas.microsoft.com/office/word/2010/wordprocessingShape" mc:Ignorable="w14 w15 wp14">
   <w:footnote w:type="separator" w:id="-1">
     <w:p>
       <w:pPr>
@@ -47589,7 +47681,7 @@
 </file>
 
 <file path=word/header1.xml><?xml version="1.0" encoding="utf-8"?>
-<w:hdr xmlns:wpc="http://schemas.microsoft.com/office/word/2010/wordprocessingCanvas" xmlns:cx="http://schemas.microsoft.com/office/drawing/2014/chartex" xmlns:cx1="http://schemas.microsoft.com/office/drawing/2015/9/8/chartex" xmlns:mc="http://schemas.openxmlformats.org/markup-compatibility/2006" xmlns:o="urn:schemas-microsoft-com:office:office" xmlns:r="http://schemas.openxmlformats.org/officeDocument/2006/relationships" xmlns:m="http://schemas.openxmlformats.org/officeDocument/2006/math" xmlns:v="urn:schemas-microsoft-com:vml" xmlns:wp14="http://schemas.microsoft.com/office/word/2010/wordprocessingDrawing" xmlns:wp="http://schemas.openxmlformats.org/drawingml/2006/wordprocessingDrawing" xmlns:w10="urn:schemas-microsoft-com:office:word" xmlns:w="http://schemas.openxmlformats.org/wordprocessingml/2006/main" xmlns:w14="http://schemas.microsoft.com/office/word/2010/wordml" xmlns:w15="http://schemas.microsoft.com/office/word/2012/wordml" xmlns:w16se="http://schemas.microsoft.com/office/word/2015/wordml/symex" xmlns:wpg="http://schemas.microsoft.com/office/word/2010/wordprocessingGroup" xmlns:wpi="http://schemas.microsoft.com/office/word/2010/wordprocessingInk" xmlns:wne="http://schemas.microsoft.com/office/word/2006/wordml" xmlns:wps="http://schemas.microsoft.com/office/word/2010/wordprocessingShape" mc:Ignorable="w14 w15 w16se wp14">
+<w:hdr xmlns:wpc="http://schemas.microsoft.com/office/word/2010/wordprocessingCanvas" xmlns:mc="http://schemas.openxmlformats.org/markup-compatibility/2006" xmlns:o="urn:schemas-microsoft-com:office:office" xmlns:r="http://schemas.openxmlformats.org/officeDocument/2006/relationships" xmlns:m="http://schemas.openxmlformats.org/officeDocument/2006/math" xmlns:v="urn:schemas-microsoft-com:vml" xmlns:wp14="http://schemas.microsoft.com/office/word/2010/wordprocessingDrawing" xmlns:wp="http://schemas.openxmlformats.org/drawingml/2006/wordprocessingDrawing" xmlns:w10="urn:schemas-microsoft-com:office:word" xmlns:w="http://schemas.openxmlformats.org/wordprocessingml/2006/main" xmlns:w14="http://schemas.microsoft.com/office/word/2010/wordml" xmlns:w15="http://schemas.microsoft.com/office/word/2012/wordml" xmlns:wpg="http://schemas.microsoft.com/office/word/2010/wordprocessingGroup" xmlns:wpi="http://schemas.microsoft.com/office/word/2010/wordprocessingInk" xmlns:wne="http://schemas.microsoft.com/office/word/2006/wordml" xmlns:wps="http://schemas.microsoft.com/office/word/2010/wordprocessingShape" mc:Ignorable="w14 w15 wp14">
   <w:p>
     <w:pPr>
       <w:rPr>
@@ -47716,7 +47808,7 @@
 </file>
 
 <file path=word/header2.xml><?xml version="1.0" encoding="utf-8"?>
-<w:hdr xmlns:wpc="http://schemas.microsoft.com/office/word/2010/wordprocessingCanvas" xmlns:cx="http://schemas.microsoft.com/office/drawing/2014/chartex" xmlns:cx1="http://schemas.microsoft.com/office/drawing/2015/9/8/chartex" xmlns:mc="http://schemas.openxmlformats.org/markup-compatibility/2006" xmlns:o="urn:schemas-microsoft-com:office:office" xmlns:r="http://schemas.openxmlformats.org/officeDocument/2006/relationships" xmlns:m="http://schemas.openxmlformats.org/officeDocument/2006/math" xmlns:v="urn:schemas-microsoft-com:vml" xmlns:wp14="http://schemas.microsoft.com/office/word/2010/wordprocessingDrawing" xmlns:wp="http://schemas.openxmlformats.org/drawingml/2006/wordprocessingDrawing" xmlns:w10="urn:schemas-microsoft-com:office:word" xmlns:w="http://schemas.openxmlformats.org/wordprocessingml/2006/main" xmlns:w14="http://schemas.microsoft.com/office/word/2010/wordml" xmlns:w15="http://schemas.microsoft.com/office/word/2012/wordml" xmlns:w16se="http://schemas.microsoft.com/office/word/2015/wordml/symex" xmlns:wpg="http://schemas.microsoft.com/office/word/2010/wordprocessingGroup" xmlns:wpi="http://schemas.microsoft.com/office/word/2010/wordprocessingInk" xmlns:wne="http://schemas.microsoft.com/office/word/2006/wordml" xmlns:wps="http://schemas.microsoft.com/office/word/2010/wordprocessingShape" mc:Ignorable="w14 w15 w16se wp14">
+<w:hdr xmlns:wpc="http://schemas.microsoft.com/office/word/2010/wordprocessingCanvas" xmlns:mc="http://schemas.openxmlformats.org/markup-compatibility/2006" xmlns:o="urn:schemas-microsoft-com:office:office" xmlns:r="http://schemas.openxmlformats.org/officeDocument/2006/relationships" xmlns:m="http://schemas.openxmlformats.org/officeDocument/2006/math" xmlns:v="urn:schemas-microsoft-com:vml" xmlns:wp14="http://schemas.microsoft.com/office/word/2010/wordprocessingDrawing" xmlns:wp="http://schemas.openxmlformats.org/drawingml/2006/wordprocessingDrawing" xmlns:w10="urn:schemas-microsoft-com:office:word" xmlns:w="http://schemas.openxmlformats.org/wordprocessingml/2006/main" xmlns:w14="http://schemas.microsoft.com/office/word/2010/wordml" xmlns:w15="http://schemas.microsoft.com/office/word/2012/wordml" xmlns:wpg="http://schemas.microsoft.com/office/word/2010/wordprocessingGroup" xmlns:wpi="http://schemas.microsoft.com/office/word/2010/wordprocessingInk" xmlns:wne="http://schemas.microsoft.com/office/word/2006/wordml" xmlns:wps="http://schemas.microsoft.com/office/word/2010/wordprocessingShape" mc:Ignorable="w14 w15 wp14">
   <w:p>
     <w:pPr>
       <w:rPr>
@@ -47766,7 +47858,7 @@
 </file>
 
 <file path=word/numbering.xml><?xml version="1.0" encoding="utf-8"?>
-<w:numbering xmlns:wpc="http://schemas.microsoft.com/office/word/2010/wordprocessingCanvas" xmlns:cx="http://schemas.microsoft.com/office/drawing/2014/chartex" xmlns:cx1="http://schemas.microsoft.com/office/drawing/2015/9/8/chartex" xmlns:mc="http://schemas.openxmlformats.org/markup-compatibility/2006" xmlns:o="urn:schemas-microsoft-com:office:office" xmlns:r="http://schemas.openxmlformats.org/officeDocument/2006/relationships" xmlns:m="http://schemas.openxmlformats.org/officeDocument/2006/math" xmlns:v="urn:schemas-microsoft-com:vml" xmlns:wp14="http://schemas.microsoft.com/office/word/2010/wordprocessingDrawing" xmlns:wp="http://schemas.openxmlformats.org/drawingml/2006/wordprocessingDrawing" xmlns:w10="urn:schemas-microsoft-com:office:word" xmlns:w="http://schemas.openxmlformats.org/wordprocessingml/2006/main" xmlns:w14="http://schemas.microsoft.com/office/word/2010/wordml" xmlns:w15="http://schemas.microsoft.com/office/word/2012/wordml" xmlns:w16se="http://schemas.microsoft.com/office/word/2015/wordml/symex" xmlns:wpg="http://schemas.microsoft.com/office/word/2010/wordprocessingGroup" xmlns:wpi="http://schemas.microsoft.com/office/word/2010/wordprocessingInk" xmlns:wne="http://schemas.microsoft.com/office/word/2006/wordml" xmlns:wps="http://schemas.microsoft.com/office/word/2010/wordprocessingShape" mc:Ignorable="w14 w15 w16se wp14">
+<w:numbering xmlns:wpc="http://schemas.microsoft.com/office/word/2010/wordprocessingCanvas" xmlns:mc="http://schemas.openxmlformats.org/markup-compatibility/2006" xmlns:o="urn:schemas-microsoft-com:office:office" xmlns:r="http://schemas.openxmlformats.org/officeDocument/2006/relationships" xmlns:m="http://schemas.openxmlformats.org/officeDocument/2006/math" xmlns:v="urn:schemas-microsoft-com:vml" xmlns:wp14="http://schemas.microsoft.com/office/word/2010/wordprocessingDrawing" xmlns:wp="http://schemas.openxmlformats.org/drawingml/2006/wordprocessingDrawing" xmlns:w10="urn:schemas-microsoft-com:office:word" xmlns:w="http://schemas.openxmlformats.org/wordprocessingml/2006/main" xmlns:w14="http://schemas.microsoft.com/office/word/2010/wordml" xmlns:w15="http://schemas.microsoft.com/office/word/2012/wordml" xmlns:wpg="http://schemas.microsoft.com/office/word/2010/wordprocessingGroup" xmlns:wpi="http://schemas.microsoft.com/office/word/2010/wordprocessingInk" xmlns:wne="http://schemas.microsoft.com/office/word/2006/wordml" xmlns:wps="http://schemas.microsoft.com/office/word/2010/wordprocessingShape" mc:Ignorable="w14 w15 wp14">
   <w:abstractNum w:abstractNumId="0" w15:restartNumberingAfterBreak="0">
     <w:nsid w:val="00F97B8A"/>
     <w:multiLevelType w:val="hybridMultilevel"/>
@@ -53555,7 +53647,7 @@
 </file>
 
 <file path=word/styles.xml><?xml version="1.0" encoding="utf-8"?>
-<w:styles xmlns:mc="http://schemas.openxmlformats.org/markup-compatibility/2006" xmlns:r="http://schemas.openxmlformats.org/officeDocument/2006/relationships" xmlns:w="http://schemas.openxmlformats.org/wordprocessingml/2006/main" xmlns:w14="http://schemas.microsoft.com/office/word/2010/wordml" xmlns:w15="http://schemas.microsoft.com/office/word/2012/wordml" xmlns:w16se="http://schemas.microsoft.com/office/word/2015/wordml/symex" mc:Ignorable="w14 w15 w16se">
+<w:styles xmlns:mc="http://schemas.openxmlformats.org/markup-compatibility/2006" xmlns:r="http://schemas.openxmlformats.org/officeDocument/2006/relationships" xmlns:w="http://schemas.openxmlformats.org/wordprocessingml/2006/main" xmlns:w14="http://schemas.microsoft.com/office/word/2010/wordml" xmlns:w15="http://schemas.microsoft.com/office/word/2012/wordml" mc:Ignorable="w14 w15">
   <w:docDefaults>
     <w:rPrDefault>
       <w:rPr>
@@ -54044,6 +54136,7 @@
   <w:style w:type="character" w:default="1" w:styleId="Carpredefinitoparagrafo">
     <w:name w:val="Default Paragraph Font"/>
     <w:uiPriority w:val="1"/>
+    <w:semiHidden/>
     <w:unhideWhenUsed/>
   </w:style>
   <w:style w:type="table" w:default="1" w:styleId="Tabellanormale">
@@ -54906,7 +54999,7 @@
 </file>
 
 <file path=customXml/itemProps1.xml><?xml version="1.0" encoding="utf-8"?>
-<ds:datastoreItem xmlns:ds="http://schemas.openxmlformats.org/officeDocument/2006/customXml" ds:itemID="{CEC6855A-D222-40BE-8D74-FE601B6738DE}">
+<ds:datastoreItem xmlns:ds="http://schemas.openxmlformats.org/officeDocument/2006/customXml" ds:itemID="{B7278E2C-D4FC-40EA-9290-5E93A960AC12}">
   <ds:schemaRefs>
     <ds:schemaRef ds:uri="http://schemas.openxmlformats.org/officeDocument/2006/bibliography"/>
   </ds:schemaRefs>

</xml_diff>

<commit_message>
Aggiornamento use case aggiornamento prodotto
Si è inserito immagine di presentazione prodotto come caratteristica aggiornabile.
</commit_message>
<xml_diff>
--- a/Semilavorati/rad/RAD_seconda_versione.docx
+++ b/Semilavorati/rad/RAD_seconda_versione.docx
@@ -1,6 +1,6 @@
 
 <file path=word/document.xml><?xml version="1.0" encoding="utf-8"?>
-<w:document xmlns:wpc="http://schemas.microsoft.com/office/word/2010/wordprocessingCanvas" xmlns:mc="http://schemas.openxmlformats.org/markup-compatibility/2006" xmlns:o="urn:schemas-microsoft-com:office:office" xmlns:r="http://schemas.openxmlformats.org/officeDocument/2006/relationships" xmlns:m="http://schemas.openxmlformats.org/officeDocument/2006/math" xmlns:v="urn:schemas-microsoft-com:vml" xmlns:wp14="http://schemas.microsoft.com/office/word/2010/wordprocessingDrawing" xmlns:wp="http://schemas.openxmlformats.org/drawingml/2006/wordprocessingDrawing" xmlns:w10="urn:schemas-microsoft-com:office:word" xmlns:w="http://schemas.openxmlformats.org/wordprocessingml/2006/main" xmlns:w14="http://schemas.microsoft.com/office/word/2010/wordml" xmlns:w15="http://schemas.microsoft.com/office/word/2012/wordml" xmlns:wpg="http://schemas.microsoft.com/office/word/2010/wordprocessingGroup" xmlns:wpi="http://schemas.microsoft.com/office/word/2010/wordprocessingInk" xmlns:wne="http://schemas.microsoft.com/office/word/2006/wordml" xmlns:wps="http://schemas.microsoft.com/office/word/2010/wordprocessingShape" mc:Ignorable="w14 w15 wp14">
+<w:document xmlns:wpc="http://schemas.microsoft.com/office/word/2010/wordprocessingCanvas" xmlns:cx="http://schemas.microsoft.com/office/drawing/2014/chartex" xmlns:cx1="http://schemas.microsoft.com/office/drawing/2015/9/8/chartex" xmlns:mc="http://schemas.openxmlformats.org/markup-compatibility/2006" xmlns:o="urn:schemas-microsoft-com:office:office" xmlns:r="http://schemas.openxmlformats.org/officeDocument/2006/relationships" xmlns:m="http://schemas.openxmlformats.org/officeDocument/2006/math" xmlns:v="urn:schemas-microsoft-com:vml" xmlns:wp14="http://schemas.microsoft.com/office/word/2010/wordprocessingDrawing" xmlns:wp="http://schemas.openxmlformats.org/drawingml/2006/wordprocessingDrawing" xmlns:w10="urn:schemas-microsoft-com:office:word" xmlns:w="http://schemas.openxmlformats.org/wordprocessingml/2006/main" xmlns:w14="http://schemas.microsoft.com/office/word/2010/wordml" xmlns:w15="http://schemas.microsoft.com/office/word/2012/wordml" xmlns:w16se="http://schemas.microsoft.com/office/word/2015/wordml/symex" xmlns:wpg="http://schemas.microsoft.com/office/word/2010/wordprocessingGroup" xmlns:wpi="http://schemas.microsoft.com/office/word/2010/wordprocessingInk" xmlns:wne="http://schemas.microsoft.com/office/word/2006/wordml" xmlns:wps="http://schemas.microsoft.com/office/word/2010/wordprocessingShape" mc:Ignorable="w14 w15 w16se wp14">
   <w:body>
     <w:p>
       <w:pPr>
@@ -38939,25 +38939,32 @@
           <w:szCs w:val="26"/>
         </w:rPr>
       </w:pPr>
-      <w:proofErr w:type="gramStart"/>
-      <w:r>
-        <w:rPr>
-          <w:rFonts w:asciiTheme="minorHAnsi" w:hAnsiTheme="minorHAnsi"/>
-          <w:color w:val="000000" w:themeColor="text1"/>
-          <w:sz w:val="26"/>
-          <w:szCs w:val="26"/>
-        </w:rPr>
-        <w:t>Il</w:t>
-      </w:r>
-      <w:proofErr w:type="gramEnd"/>
-      <w:r>
-        <w:rPr>
-          <w:rFonts w:asciiTheme="minorHAnsi" w:hAnsiTheme="minorHAnsi"/>
-          <w:color w:val="000000" w:themeColor="text1"/>
-          <w:sz w:val="26"/>
-          <w:szCs w:val="26"/>
-        </w:rPr>
-        <w:t xml:space="preserve"> gestore del catalogo indica quale delle seguenti informazioni intende aggiornare di quel prodotto: modello, marca, prezzo, descrizione in evidenza, </w:t>
+      <w:r>
+        <w:rPr>
+          <w:rFonts w:asciiTheme="minorHAnsi" w:hAnsiTheme="minorHAnsi"/>
+          <w:color w:val="000000" w:themeColor="text1"/>
+          <w:sz w:val="26"/>
+          <w:szCs w:val="26"/>
+        </w:rPr>
+        <w:t xml:space="preserve">Il gestore del catalogo indica quale delle seguenti informazioni intende aggiornare di quel prodotto: </w:t>
+      </w:r>
+      <w:r>
+        <w:rPr>
+          <w:rFonts w:asciiTheme="minorHAnsi" w:hAnsiTheme="minorHAnsi"/>
+          <w:color w:val="000000" w:themeColor="text1"/>
+          <w:sz w:val="26"/>
+          <w:szCs w:val="26"/>
+        </w:rPr>
+        <w:t xml:space="preserve">immagine di presentazione, </w:t>
+      </w:r>
+      <w:r>
+        <w:rPr>
+          <w:rFonts w:asciiTheme="minorHAnsi" w:hAnsiTheme="minorHAnsi"/>
+          <w:color w:val="000000" w:themeColor="text1"/>
+          <w:sz w:val="26"/>
+          <w:szCs w:val="26"/>
+        </w:rPr>
+        <w:t xml:space="preserve">modello, marca, prezzo, descrizione in evidenza, </w:t>
       </w:r>
       <w:r>
         <w:rPr>
@@ -39570,6 +39577,7 @@
           <w:sz w:val="26"/>
           <w:szCs w:val="26"/>
         </w:rPr>
+        <w:lastRenderedPageBreak/>
         <w:t>Il</w:t>
       </w:r>
       <w:proofErr w:type="gramEnd"/>
@@ -39600,7 +39608,6 @@
           <w:sz w:val="26"/>
           <w:szCs w:val="26"/>
         </w:rPr>
-        <w:lastRenderedPageBreak/>
         <w:t xml:space="preserve">Exit condition: </w:t>
       </w:r>
       <w:proofErr w:type="gramStart"/>
@@ -40245,8 +40252,69 @@
               </w:rPr>
               <w:t>Inserire un’immagine di dettaglio del prodotto</w:t>
             </w:r>
+          </w:p>
+        </w:tc>
+      </w:tr>
+      <w:tr>
+        <w:trPr>
+          <w:cnfStyle w:val="000000100000" w:firstRow="0" w:lastRow="0" w:firstColumn="0" w:lastColumn="0" w:oddVBand="0" w:evenVBand="0" w:oddHBand="1" w:evenHBand="0" w:firstRowFirstColumn="0" w:firstRowLastColumn="0" w:lastRowFirstColumn="0" w:lastRowLastColumn="0"/>
+        </w:trPr>
+        <w:tc>
+          <w:tcPr>
+            <w:cnfStyle w:val="001000000000" w:firstRow="0" w:lastRow="0" w:firstColumn="1" w:lastColumn="0" w:oddVBand="0" w:evenVBand="0" w:oddHBand="0" w:evenHBand="0" w:firstRowFirstColumn="0" w:firstRowLastColumn="0" w:lastRowFirstColumn="0" w:lastRowLastColumn="0"/>
+            <w:tcW w:w="4395" w:type="dxa"/>
+          </w:tcPr>
+          <w:p>
+            <w:pPr>
+              <w:jc w:val="both"/>
+              <w:rPr>
+                <w:color w:val="000000" w:themeColor="text1"/>
+                <w:sz w:val="26"/>
+                <w:szCs w:val="26"/>
+              </w:rPr>
+            </w:pPr>
+            <w:r>
+              <w:rPr>
+                <w:color w:val="000000" w:themeColor="text1"/>
+                <w:sz w:val="26"/>
+                <w:szCs w:val="26"/>
+              </w:rPr>
+              <w:t>Immagine di presentazione</w:t>
+            </w:r>
+          </w:p>
+        </w:tc>
+        <w:tc>
+          <w:tcPr>
+            <w:tcW w:w="5244" w:type="dxa"/>
+          </w:tcPr>
+          <w:p>
+            <w:pPr>
+              <w:jc w:val="both"/>
+              <w:cnfStyle w:val="000000100000" w:firstRow="0" w:lastRow="0" w:firstColumn="0" w:lastColumn="0" w:oddVBand="0" w:evenVBand="0" w:oddHBand="1" w:evenHBand="0" w:firstRowFirstColumn="0" w:firstRowLastColumn="0" w:lastRowFirstColumn="0" w:lastRowLastColumn="0"/>
+              <w:rPr>
+                <w:color w:val="000000" w:themeColor="text1"/>
+                <w:sz w:val="26"/>
+                <w:szCs w:val="26"/>
+              </w:rPr>
+            </w:pPr>
+            <w:r>
+              <w:rPr>
+                <w:color w:val="000000" w:themeColor="text1"/>
+                <w:sz w:val="26"/>
+                <w:szCs w:val="26"/>
+              </w:rPr>
+              <w:t xml:space="preserve">Inserire un’immagine in primo piano </w:t>
+            </w:r>
             <w:bookmarkStart w:id="31" w:name="_GoBack"/>
             <w:bookmarkEnd w:id="31"/>
+            <w:r>
+              <w:rPr>
+                <w:color w:val="000000" w:themeColor="text1"/>
+                <w:sz w:val="26"/>
+                <w:szCs w:val="26"/>
+              </w:rPr>
+              <w:t>del prodotto</w:t>
+            </w:r>
           </w:p>
         </w:tc>
       </w:tr>
@@ -47575,7 +47643,7 @@
 </file>
 
 <file path=word/endnotes.xml><?xml version="1.0" encoding="utf-8"?>
-<w:endnotes xmlns:wpc="http://schemas.microsoft.com/office/word/2010/wordprocessingCanvas" xmlns:mc="http://schemas.openxmlformats.org/markup-compatibility/2006" xmlns:o="urn:schemas-microsoft-com:office:office" xmlns:r="http://schemas.openxmlformats.org/officeDocument/2006/relationships" xmlns:m="http://schemas.openxmlformats.org/officeDocument/2006/math" xmlns:v="urn:schemas-microsoft-com:vml" xmlns:wp14="http://schemas.microsoft.com/office/word/2010/wordprocessingDrawing" xmlns:wp="http://schemas.openxmlformats.org/drawingml/2006/wordprocessingDrawing" xmlns:w10="urn:schemas-microsoft-com:office:word" xmlns:w="http://schemas.openxmlformats.org/wordprocessingml/2006/main" xmlns:w14="http://schemas.microsoft.com/office/word/2010/wordml" xmlns:w15="http://schemas.microsoft.com/office/word/2012/wordml" xmlns:wpg="http://schemas.microsoft.com/office/word/2010/wordprocessingGroup" xmlns:wpi="http://schemas.microsoft.com/office/word/2010/wordprocessingInk" xmlns:wne="http://schemas.microsoft.com/office/word/2006/wordml" xmlns:wps="http://schemas.microsoft.com/office/word/2010/wordprocessingShape" mc:Ignorable="w14 w15 wp14">
+<w:endnotes xmlns:wpc="http://schemas.microsoft.com/office/word/2010/wordprocessingCanvas" xmlns:cx="http://schemas.microsoft.com/office/drawing/2014/chartex" xmlns:cx1="http://schemas.microsoft.com/office/drawing/2015/9/8/chartex" xmlns:mc="http://schemas.openxmlformats.org/markup-compatibility/2006" xmlns:o="urn:schemas-microsoft-com:office:office" xmlns:r="http://schemas.openxmlformats.org/officeDocument/2006/relationships" xmlns:m="http://schemas.openxmlformats.org/officeDocument/2006/math" xmlns:v="urn:schemas-microsoft-com:vml" xmlns:wp14="http://schemas.microsoft.com/office/word/2010/wordprocessingDrawing" xmlns:wp="http://schemas.openxmlformats.org/drawingml/2006/wordprocessingDrawing" xmlns:w10="urn:schemas-microsoft-com:office:word" xmlns:w="http://schemas.openxmlformats.org/wordprocessingml/2006/main" xmlns:w14="http://schemas.microsoft.com/office/word/2010/wordml" xmlns:w15="http://schemas.microsoft.com/office/word/2012/wordml" xmlns:w16se="http://schemas.microsoft.com/office/word/2015/wordml/symex" xmlns:wpg="http://schemas.microsoft.com/office/word/2010/wordprocessingGroup" xmlns:wpi="http://schemas.microsoft.com/office/word/2010/wordprocessingInk" xmlns:wne="http://schemas.microsoft.com/office/word/2006/wordml" xmlns:wps="http://schemas.microsoft.com/office/word/2010/wordprocessingShape" mc:Ignorable="w14 w15 w16se wp14">
   <w:endnote w:type="separator" w:id="-1">
     <w:p>
       <w:pPr>
@@ -47600,7 +47668,7 @@
 </file>
 
 <file path=word/footer1.xml><?xml version="1.0" encoding="utf-8"?>
-<w:ftr xmlns:wpc="http://schemas.microsoft.com/office/word/2010/wordprocessingCanvas" xmlns:mc="http://schemas.openxmlformats.org/markup-compatibility/2006" xmlns:o="urn:schemas-microsoft-com:office:office" xmlns:r="http://schemas.openxmlformats.org/officeDocument/2006/relationships" xmlns:m="http://schemas.openxmlformats.org/officeDocument/2006/math" xmlns:v="urn:schemas-microsoft-com:vml" xmlns:wp14="http://schemas.microsoft.com/office/word/2010/wordprocessingDrawing" xmlns:wp="http://schemas.openxmlformats.org/drawingml/2006/wordprocessingDrawing" xmlns:w10="urn:schemas-microsoft-com:office:word" xmlns:w="http://schemas.openxmlformats.org/wordprocessingml/2006/main" xmlns:w14="http://schemas.microsoft.com/office/word/2010/wordml" xmlns:w15="http://schemas.microsoft.com/office/word/2012/wordml" xmlns:wpg="http://schemas.microsoft.com/office/word/2010/wordprocessingGroup" xmlns:wpi="http://schemas.microsoft.com/office/word/2010/wordprocessingInk" xmlns:wne="http://schemas.microsoft.com/office/word/2006/wordml" xmlns:wps="http://schemas.microsoft.com/office/word/2010/wordprocessingShape" mc:Ignorable="w14 w15 wp14">
+<w:ftr xmlns:wpc="http://schemas.microsoft.com/office/word/2010/wordprocessingCanvas" xmlns:cx="http://schemas.microsoft.com/office/drawing/2014/chartex" xmlns:cx1="http://schemas.microsoft.com/office/drawing/2015/9/8/chartex" xmlns:mc="http://schemas.openxmlformats.org/markup-compatibility/2006" xmlns:o="urn:schemas-microsoft-com:office:office" xmlns:r="http://schemas.openxmlformats.org/officeDocument/2006/relationships" xmlns:m="http://schemas.openxmlformats.org/officeDocument/2006/math" xmlns:v="urn:schemas-microsoft-com:vml" xmlns:wp14="http://schemas.microsoft.com/office/word/2010/wordprocessingDrawing" xmlns:wp="http://schemas.openxmlformats.org/drawingml/2006/wordprocessingDrawing" xmlns:w10="urn:schemas-microsoft-com:office:word" xmlns:w="http://schemas.openxmlformats.org/wordprocessingml/2006/main" xmlns:w14="http://schemas.microsoft.com/office/word/2010/wordml" xmlns:w15="http://schemas.microsoft.com/office/word/2012/wordml" xmlns:w16se="http://schemas.microsoft.com/office/word/2015/wordml/symex" xmlns:wpg="http://schemas.microsoft.com/office/word/2010/wordprocessingGroup" xmlns:wpi="http://schemas.microsoft.com/office/word/2010/wordprocessingInk" xmlns:wne="http://schemas.microsoft.com/office/word/2006/wordml" xmlns:wps="http://schemas.microsoft.com/office/word/2010/wordprocessingShape" mc:Ignorable="w14 w15 w16se wp14">
   <w:p>
     <w:pPr>
       <w:jc w:val="right"/>
@@ -47618,7 +47686,7 @@
       <w:rPr>
         <w:noProof/>
       </w:rPr>
-      <w:t>54</w:t>
+      <w:t>53</w:t>
     </w:r>
     <w:r>
       <w:fldChar w:fldCharType="end"/>
@@ -47628,7 +47696,7 @@
 </file>
 
 <file path=word/footer2.xml><?xml version="1.0" encoding="utf-8"?>
-<w:ftr xmlns:wpc="http://schemas.microsoft.com/office/word/2010/wordprocessingCanvas" xmlns:mc="http://schemas.openxmlformats.org/markup-compatibility/2006" xmlns:o="urn:schemas-microsoft-com:office:office" xmlns:r="http://schemas.openxmlformats.org/officeDocument/2006/relationships" xmlns:m="http://schemas.openxmlformats.org/officeDocument/2006/math" xmlns:v="urn:schemas-microsoft-com:vml" xmlns:wp14="http://schemas.microsoft.com/office/word/2010/wordprocessingDrawing" xmlns:wp="http://schemas.openxmlformats.org/drawingml/2006/wordprocessingDrawing" xmlns:w10="urn:schemas-microsoft-com:office:word" xmlns:w="http://schemas.openxmlformats.org/wordprocessingml/2006/main" xmlns:w14="http://schemas.microsoft.com/office/word/2010/wordml" xmlns:w15="http://schemas.microsoft.com/office/word/2012/wordml" xmlns:wpg="http://schemas.microsoft.com/office/word/2010/wordprocessingGroup" xmlns:wpi="http://schemas.microsoft.com/office/word/2010/wordprocessingInk" xmlns:wne="http://schemas.microsoft.com/office/word/2006/wordml" xmlns:wps="http://schemas.microsoft.com/office/word/2010/wordprocessingShape" mc:Ignorable="w14 w15 wp14">
+<w:ftr xmlns:wpc="http://schemas.microsoft.com/office/word/2010/wordprocessingCanvas" xmlns:cx="http://schemas.microsoft.com/office/drawing/2014/chartex" xmlns:cx1="http://schemas.microsoft.com/office/drawing/2015/9/8/chartex" xmlns:mc="http://schemas.openxmlformats.org/markup-compatibility/2006" xmlns:o="urn:schemas-microsoft-com:office:office" xmlns:r="http://schemas.openxmlformats.org/officeDocument/2006/relationships" xmlns:m="http://schemas.openxmlformats.org/officeDocument/2006/math" xmlns:v="urn:schemas-microsoft-com:vml" xmlns:wp14="http://schemas.microsoft.com/office/word/2010/wordprocessingDrawing" xmlns:wp="http://schemas.openxmlformats.org/drawingml/2006/wordprocessingDrawing" xmlns:w10="urn:schemas-microsoft-com:office:word" xmlns:w="http://schemas.openxmlformats.org/wordprocessingml/2006/main" xmlns:w14="http://schemas.microsoft.com/office/word/2010/wordml" xmlns:w15="http://schemas.microsoft.com/office/word/2012/wordml" xmlns:w16se="http://schemas.microsoft.com/office/word/2015/wordml/symex" xmlns:wpg="http://schemas.microsoft.com/office/word/2010/wordprocessingGroup" xmlns:wpi="http://schemas.microsoft.com/office/word/2010/wordprocessingInk" xmlns:wne="http://schemas.microsoft.com/office/word/2006/wordml" xmlns:wps="http://schemas.microsoft.com/office/word/2010/wordprocessingShape" mc:Ignorable="w14 w15 w16se wp14">
   <w:p>
     <w:pPr>
       <w:jc w:val="right"/>
@@ -47656,7 +47724,7 @@
 </file>
 
 <file path=word/footnotes.xml><?xml version="1.0" encoding="utf-8"?>
-<w:footnotes xmlns:wpc="http://schemas.microsoft.com/office/word/2010/wordprocessingCanvas" xmlns:mc="http://schemas.openxmlformats.org/markup-compatibility/2006" xmlns:o="urn:schemas-microsoft-com:office:office" xmlns:r="http://schemas.openxmlformats.org/officeDocument/2006/relationships" xmlns:m="http://schemas.openxmlformats.org/officeDocument/2006/math" xmlns:v="urn:schemas-microsoft-com:vml" xmlns:wp14="http://schemas.microsoft.com/office/word/2010/wordprocessingDrawing" xmlns:wp="http://schemas.openxmlformats.org/drawingml/2006/wordprocessingDrawing" xmlns:w10="urn:schemas-microsoft-com:office:word" xmlns:w="http://schemas.openxmlformats.org/wordprocessingml/2006/main" xmlns:w14="http://schemas.microsoft.com/office/word/2010/wordml" xmlns:w15="http://schemas.microsoft.com/office/word/2012/wordml" xmlns:wpg="http://schemas.microsoft.com/office/word/2010/wordprocessingGroup" xmlns:wpi="http://schemas.microsoft.com/office/word/2010/wordprocessingInk" xmlns:wne="http://schemas.microsoft.com/office/word/2006/wordml" xmlns:wps="http://schemas.microsoft.com/office/word/2010/wordprocessingShape" mc:Ignorable="w14 w15 wp14">
+<w:footnotes xmlns:wpc="http://schemas.microsoft.com/office/word/2010/wordprocessingCanvas" xmlns:cx="http://schemas.microsoft.com/office/drawing/2014/chartex" xmlns:cx1="http://schemas.microsoft.com/office/drawing/2015/9/8/chartex" xmlns:mc="http://schemas.openxmlformats.org/markup-compatibility/2006" xmlns:o="urn:schemas-microsoft-com:office:office" xmlns:r="http://schemas.openxmlformats.org/officeDocument/2006/relationships" xmlns:m="http://schemas.openxmlformats.org/officeDocument/2006/math" xmlns:v="urn:schemas-microsoft-com:vml" xmlns:wp14="http://schemas.microsoft.com/office/word/2010/wordprocessingDrawing" xmlns:wp="http://schemas.openxmlformats.org/drawingml/2006/wordprocessingDrawing" xmlns:w10="urn:schemas-microsoft-com:office:word" xmlns:w="http://schemas.openxmlformats.org/wordprocessingml/2006/main" xmlns:w14="http://schemas.microsoft.com/office/word/2010/wordml" xmlns:w15="http://schemas.microsoft.com/office/word/2012/wordml" xmlns:w16se="http://schemas.microsoft.com/office/word/2015/wordml/symex" xmlns:wpg="http://schemas.microsoft.com/office/word/2010/wordprocessingGroup" xmlns:wpi="http://schemas.microsoft.com/office/word/2010/wordprocessingInk" xmlns:wne="http://schemas.microsoft.com/office/word/2006/wordml" xmlns:wps="http://schemas.microsoft.com/office/word/2010/wordprocessingShape" mc:Ignorable="w14 w15 w16se wp14">
   <w:footnote w:type="separator" w:id="-1">
     <w:p>
       <w:pPr>
@@ -47681,7 +47749,7 @@
 </file>
 
 <file path=word/header1.xml><?xml version="1.0" encoding="utf-8"?>
-<w:hdr xmlns:wpc="http://schemas.microsoft.com/office/word/2010/wordprocessingCanvas" xmlns:mc="http://schemas.openxmlformats.org/markup-compatibility/2006" xmlns:o="urn:schemas-microsoft-com:office:office" xmlns:r="http://schemas.openxmlformats.org/officeDocument/2006/relationships" xmlns:m="http://schemas.openxmlformats.org/officeDocument/2006/math" xmlns:v="urn:schemas-microsoft-com:vml" xmlns:wp14="http://schemas.microsoft.com/office/word/2010/wordprocessingDrawing" xmlns:wp="http://schemas.openxmlformats.org/drawingml/2006/wordprocessingDrawing" xmlns:w10="urn:schemas-microsoft-com:office:word" xmlns:w="http://schemas.openxmlformats.org/wordprocessingml/2006/main" xmlns:w14="http://schemas.microsoft.com/office/word/2010/wordml" xmlns:w15="http://schemas.microsoft.com/office/word/2012/wordml" xmlns:wpg="http://schemas.microsoft.com/office/word/2010/wordprocessingGroup" xmlns:wpi="http://schemas.microsoft.com/office/word/2010/wordprocessingInk" xmlns:wne="http://schemas.microsoft.com/office/word/2006/wordml" xmlns:wps="http://schemas.microsoft.com/office/word/2010/wordprocessingShape" mc:Ignorable="w14 w15 wp14">
+<w:hdr xmlns:wpc="http://schemas.microsoft.com/office/word/2010/wordprocessingCanvas" xmlns:cx="http://schemas.microsoft.com/office/drawing/2014/chartex" xmlns:cx1="http://schemas.microsoft.com/office/drawing/2015/9/8/chartex" xmlns:mc="http://schemas.openxmlformats.org/markup-compatibility/2006" xmlns:o="urn:schemas-microsoft-com:office:office" xmlns:r="http://schemas.openxmlformats.org/officeDocument/2006/relationships" xmlns:m="http://schemas.openxmlformats.org/officeDocument/2006/math" xmlns:v="urn:schemas-microsoft-com:vml" xmlns:wp14="http://schemas.microsoft.com/office/word/2010/wordprocessingDrawing" xmlns:wp="http://schemas.openxmlformats.org/drawingml/2006/wordprocessingDrawing" xmlns:w10="urn:schemas-microsoft-com:office:word" xmlns:w="http://schemas.openxmlformats.org/wordprocessingml/2006/main" xmlns:w14="http://schemas.microsoft.com/office/word/2010/wordml" xmlns:w15="http://schemas.microsoft.com/office/word/2012/wordml" xmlns:w16se="http://schemas.microsoft.com/office/word/2015/wordml/symex" xmlns:wpg="http://schemas.microsoft.com/office/word/2010/wordprocessingGroup" xmlns:wpi="http://schemas.microsoft.com/office/word/2010/wordprocessingInk" xmlns:wne="http://schemas.microsoft.com/office/word/2006/wordml" xmlns:wps="http://schemas.microsoft.com/office/word/2010/wordprocessingShape" mc:Ignorable="w14 w15 w16se wp14">
   <w:p>
     <w:pPr>
       <w:rPr>
@@ -47808,7 +47876,7 @@
 </file>
 
 <file path=word/header2.xml><?xml version="1.0" encoding="utf-8"?>
-<w:hdr xmlns:wpc="http://schemas.microsoft.com/office/word/2010/wordprocessingCanvas" xmlns:mc="http://schemas.openxmlformats.org/markup-compatibility/2006" xmlns:o="urn:schemas-microsoft-com:office:office" xmlns:r="http://schemas.openxmlformats.org/officeDocument/2006/relationships" xmlns:m="http://schemas.openxmlformats.org/officeDocument/2006/math" xmlns:v="urn:schemas-microsoft-com:vml" xmlns:wp14="http://schemas.microsoft.com/office/word/2010/wordprocessingDrawing" xmlns:wp="http://schemas.openxmlformats.org/drawingml/2006/wordprocessingDrawing" xmlns:w10="urn:schemas-microsoft-com:office:word" xmlns:w="http://schemas.openxmlformats.org/wordprocessingml/2006/main" xmlns:w14="http://schemas.microsoft.com/office/word/2010/wordml" xmlns:w15="http://schemas.microsoft.com/office/word/2012/wordml" xmlns:wpg="http://schemas.microsoft.com/office/word/2010/wordprocessingGroup" xmlns:wpi="http://schemas.microsoft.com/office/word/2010/wordprocessingInk" xmlns:wne="http://schemas.microsoft.com/office/word/2006/wordml" xmlns:wps="http://schemas.microsoft.com/office/word/2010/wordprocessingShape" mc:Ignorable="w14 w15 wp14">
+<w:hdr xmlns:wpc="http://schemas.microsoft.com/office/word/2010/wordprocessingCanvas" xmlns:cx="http://schemas.microsoft.com/office/drawing/2014/chartex" xmlns:cx1="http://schemas.microsoft.com/office/drawing/2015/9/8/chartex" xmlns:mc="http://schemas.openxmlformats.org/markup-compatibility/2006" xmlns:o="urn:schemas-microsoft-com:office:office" xmlns:r="http://schemas.openxmlformats.org/officeDocument/2006/relationships" xmlns:m="http://schemas.openxmlformats.org/officeDocument/2006/math" xmlns:v="urn:schemas-microsoft-com:vml" xmlns:wp14="http://schemas.microsoft.com/office/word/2010/wordprocessingDrawing" xmlns:wp="http://schemas.openxmlformats.org/drawingml/2006/wordprocessingDrawing" xmlns:w10="urn:schemas-microsoft-com:office:word" xmlns:w="http://schemas.openxmlformats.org/wordprocessingml/2006/main" xmlns:w14="http://schemas.microsoft.com/office/word/2010/wordml" xmlns:w15="http://schemas.microsoft.com/office/word/2012/wordml" xmlns:w16se="http://schemas.microsoft.com/office/word/2015/wordml/symex" xmlns:wpg="http://schemas.microsoft.com/office/word/2010/wordprocessingGroup" xmlns:wpi="http://schemas.microsoft.com/office/word/2010/wordprocessingInk" xmlns:wne="http://schemas.microsoft.com/office/word/2006/wordml" xmlns:wps="http://schemas.microsoft.com/office/word/2010/wordprocessingShape" mc:Ignorable="w14 w15 w16se wp14">
   <w:p>
     <w:pPr>
       <w:rPr>
@@ -47858,7 +47926,7 @@
 </file>
 
 <file path=word/numbering.xml><?xml version="1.0" encoding="utf-8"?>
-<w:numbering xmlns:wpc="http://schemas.microsoft.com/office/word/2010/wordprocessingCanvas" xmlns:mc="http://schemas.openxmlformats.org/markup-compatibility/2006" xmlns:o="urn:schemas-microsoft-com:office:office" xmlns:r="http://schemas.openxmlformats.org/officeDocument/2006/relationships" xmlns:m="http://schemas.openxmlformats.org/officeDocument/2006/math" xmlns:v="urn:schemas-microsoft-com:vml" xmlns:wp14="http://schemas.microsoft.com/office/word/2010/wordprocessingDrawing" xmlns:wp="http://schemas.openxmlformats.org/drawingml/2006/wordprocessingDrawing" xmlns:w10="urn:schemas-microsoft-com:office:word" xmlns:w="http://schemas.openxmlformats.org/wordprocessingml/2006/main" xmlns:w14="http://schemas.microsoft.com/office/word/2010/wordml" xmlns:w15="http://schemas.microsoft.com/office/word/2012/wordml" xmlns:wpg="http://schemas.microsoft.com/office/word/2010/wordprocessingGroup" xmlns:wpi="http://schemas.microsoft.com/office/word/2010/wordprocessingInk" xmlns:wne="http://schemas.microsoft.com/office/word/2006/wordml" xmlns:wps="http://schemas.microsoft.com/office/word/2010/wordprocessingShape" mc:Ignorable="w14 w15 wp14">
+<w:numbering xmlns:wpc="http://schemas.microsoft.com/office/word/2010/wordprocessingCanvas" xmlns:cx="http://schemas.microsoft.com/office/drawing/2014/chartex" xmlns:cx1="http://schemas.microsoft.com/office/drawing/2015/9/8/chartex" xmlns:mc="http://schemas.openxmlformats.org/markup-compatibility/2006" xmlns:o="urn:schemas-microsoft-com:office:office" xmlns:r="http://schemas.openxmlformats.org/officeDocument/2006/relationships" xmlns:m="http://schemas.openxmlformats.org/officeDocument/2006/math" xmlns:v="urn:schemas-microsoft-com:vml" xmlns:wp14="http://schemas.microsoft.com/office/word/2010/wordprocessingDrawing" xmlns:wp="http://schemas.openxmlformats.org/drawingml/2006/wordprocessingDrawing" xmlns:w10="urn:schemas-microsoft-com:office:word" xmlns:w="http://schemas.openxmlformats.org/wordprocessingml/2006/main" xmlns:w14="http://schemas.microsoft.com/office/word/2010/wordml" xmlns:w15="http://schemas.microsoft.com/office/word/2012/wordml" xmlns:w16se="http://schemas.microsoft.com/office/word/2015/wordml/symex" xmlns:wpg="http://schemas.microsoft.com/office/word/2010/wordprocessingGroup" xmlns:wpi="http://schemas.microsoft.com/office/word/2010/wordprocessingInk" xmlns:wne="http://schemas.microsoft.com/office/word/2006/wordml" xmlns:wps="http://schemas.microsoft.com/office/word/2010/wordprocessingShape" mc:Ignorable="w14 w15 w16se wp14">
   <w:abstractNum w:abstractNumId="0" w15:restartNumberingAfterBreak="0">
     <w:nsid w:val="00F97B8A"/>
     <w:multiLevelType w:val="hybridMultilevel"/>
@@ -53647,7 +53715,7 @@
 </file>
 
 <file path=word/styles.xml><?xml version="1.0" encoding="utf-8"?>
-<w:styles xmlns:mc="http://schemas.openxmlformats.org/markup-compatibility/2006" xmlns:r="http://schemas.openxmlformats.org/officeDocument/2006/relationships" xmlns:w="http://schemas.openxmlformats.org/wordprocessingml/2006/main" xmlns:w14="http://schemas.microsoft.com/office/word/2010/wordml" xmlns:w15="http://schemas.microsoft.com/office/word/2012/wordml" mc:Ignorable="w14 w15">
+<w:styles xmlns:mc="http://schemas.openxmlformats.org/markup-compatibility/2006" xmlns:r="http://schemas.openxmlformats.org/officeDocument/2006/relationships" xmlns:w="http://schemas.openxmlformats.org/wordprocessingml/2006/main" xmlns:w14="http://schemas.microsoft.com/office/word/2010/wordml" xmlns:w15="http://schemas.microsoft.com/office/word/2012/wordml" xmlns:w16se="http://schemas.microsoft.com/office/word/2015/wordml/symex" mc:Ignorable="w14 w15 w16se">
   <w:docDefaults>
     <w:rPrDefault>
       <w:rPr>
@@ -54999,7 +55067,7 @@
 </file>
 
 <file path=customXml/itemProps1.xml><?xml version="1.0" encoding="utf-8"?>
-<ds:datastoreItem xmlns:ds="http://schemas.openxmlformats.org/officeDocument/2006/customXml" ds:itemID="{B7278E2C-D4FC-40EA-9290-5E93A960AC12}">
+<ds:datastoreItem xmlns:ds="http://schemas.openxmlformats.org/officeDocument/2006/customXml" ds:itemID="{7B739361-7CE6-44C6-9697-D520AB4C48BA}">
   <ds:schemaRefs>
     <ds:schemaRef ds:uri="http://schemas.openxmlformats.org/officeDocument/2006/bibliography"/>
   </ds:schemaRefs>

</xml_diff>